<commit_message>
archivos de codigo y matriz de pruebas
</commit_message>
<xml_diff>
--- a/Matriz de pruevas GS.docx
+++ b/Matriz de pruevas GS.docx
@@ -27,6 +27,19 @@
       </w:r>
     </w:p>
     <w:p>
+      <w:pPr>
+        <w:pStyle w:val="Ttulo1"/>
+      </w:pPr>
+    </w:p>
+    <w:p>
+      <w:pPr>
+        <w:pStyle w:val="Ttulo1"/>
+      </w:pPr>
+    </w:p>
+    <w:p>
+      <w:pPr>
+        <w:pStyle w:val="Ttulo1"/>
+      </w:pPr>
       <w:r>
         <w:rPr>
           <w:noProof/>
@@ -81,15 +94,106 @@
     <w:p/>
     <w:p/>
     <w:p/>
-    <w:p/>
-    <w:p/>
     <w:p>
       <w:pPr>
         <w:pStyle w:val="Ttulo1"/>
       </w:pPr>
       <w:r>
+        <w:t>Dadas las configuraciones se tiene el contexto de la aplicación</w:t>
+      </w:r>
+    </w:p>
+    <w:p/>
+    <w:p>
+      <w:pPr>
+        <w:rPr>
+          <w:color w:val="2E74B5" w:themeColor="accent1" w:themeShade="BF"/>
+          <w:sz w:val="32"/>
+        </w:rPr>
+      </w:pPr>
+      <w:r>
+        <w:rPr>
+          <w:rFonts w:ascii="Segoe UI" w:hAnsi="Segoe UI" w:cs="Segoe UI"/>
+          <w:color w:val="2E74B5" w:themeColor="accent1" w:themeShade="BF"/>
+          <w:sz w:val="24"/>
+          <w:szCs w:val="18"/>
+          <w:shd w:val="clear" w:color="auto" w:fill="FFFFFF"/>
+        </w:rPr>
+        <w:t>http://localhost:9091/miempresa/compras/</w:t>
+      </w:r>
+    </w:p>
+    <w:p/>
+    <w:p>
+      <w:r>
+        <w:rPr>
+          <w:noProof/>
+          <w:lang w:eastAsia="es-MX"/>
+        </w:rPr>
+        <w:drawing>
+          <wp:inline distT="0" distB="0" distL="0" distR="0" wp14:anchorId="5EAE0110" wp14:editId="4C73BE1B">
+            <wp:extent cx="5612130" cy="3597910"/>
+            <wp:effectExtent l="0" t="0" r="7620" b="2540"/>
+            <wp:docPr id="3" name="Imagen 3"/>
+            <wp:cNvGraphicFramePr>
+              <a:graphicFrameLocks xmlns:a="http://schemas.openxmlformats.org/drawingml/2006/main" noChangeAspect="1"/>
+            </wp:cNvGraphicFramePr>
+            <a:graphic xmlns:a="http://schemas.openxmlformats.org/drawingml/2006/main">
+              <a:graphicData uri="http://schemas.openxmlformats.org/drawingml/2006/picture">
+                <pic:pic xmlns:pic="http://schemas.openxmlformats.org/drawingml/2006/picture">
+                  <pic:nvPicPr>
+                    <pic:cNvPr id="1" name=""/>
+                    <pic:cNvPicPr/>
+                  </pic:nvPicPr>
+                  <pic:blipFill>
+                    <a:blip r:embed="rId5"/>
+                    <a:stretch>
+                      <a:fillRect/>
+                    </a:stretch>
+                  </pic:blipFill>
+                  <pic:spPr>
+                    <a:xfrm>
+                      <a:off x="0" y="0"/>
+                      <a:ext cx="5612130" cy="3597910"/>
+                    </a:xfrm>
+                    <a:prstGeom prst="rect">
+                      <a:avLst/>
+                    </a:prstGeom>
+                  </pic:spPr>
+                </pic:pic>
+              </a:graphicData>
+            </a:graphic>
+          </wp:inline>
+        </w:drawing>
+      </w:r>
+    </w:p>
+    <w:p/>
+    <w:p/>
+    <w:p/>
+    <w:p/>
+    <w:p/>
+    <w:p/>
+    <w:p/>
+    <w:p/>
+    <w:p/>
+    <w:p/>
+    <w:p/>
+    <w:p>
+      <w:pPr>
+        <w:pStyle w:val="Ttulo1"/>
+      </w:pPr>
+      <w:r>
         <w:lastRenderedPageBreak/>
-        <w:t>AGREGAR CLIENTE</w:t>
+        <w:t xml:space="preserve">Consumo del </w:t>
+      </w:r>
+      <w:proofErr w:type="gramStart"/>
+      <w:r>
+        <w:t>servicio :</w:t>
+      </w:r>
+      <w:proofErr w:type="gramEnd"/>
+      <w:r>
+        <w:t xml:space="preserve"> </w:t>
+      </w:r>
+      <w:r>
+        <w:t>https://jsonplaceholder.typicode.com/posts</w:t>
       </w:r>
     </w:p>
     <w:p>
@@ -105,16 +209,38 @@
       <w:r>
         <w:t xml:space="preserve">URL: </w:t>
       </w:r>
-      <w:hyperlink r:id="rId5" w:history="1">
+      <w:hyperlink r:id="rId6" w:history="1">
         <w:r>
           <w:rPr>
             <w:rStyle w:val="Hipervnculo"/>
             <w:rFonts w:ascii="Segoe UI" w:hAnsi="Segoe UI" w:cs="Segoe UI"/>
-            <w:sz w:val="18"/>
+            <w:color w:val="034990" w:themeColor="hyperlink" w:themeShade="BF"/>
+            <w:sz w:val="24"/>
             <w:szCs w:val="18"/>
             <w:shd w:val="clear" w:color="auto" w:fill="FFFFFF"/>
           </w:rPr>
-          <w:t>http://localhost:8080/CRUDCilentesCarrito/clientes/add</w:t>
+          <w:t xml:space="preserve"> </w:t>
+        </w:r>
+        <w:r>
+          <w:rPr>
+            <w:rStyle w:val="Hipervnculo"/>
+            <w:rFonts w:ascii="Segoe UI" w:hAnsi="Segoe UI" w:cs="Segoe UI"/>
+            <w:color w:val="034990" w:themeColor="hyperlink" w:themeShade="BF"/>
+            <w:sz w:val="30"/>
+            <w:szCs w:val="30"/>
+            <w:shd w:val="clear" w:color="auto" w:fill="FFFFFF"/>
+          </w:rPr>
+          <w:t>http://localhost:9091/miempresa/compras</w:t>
+        </w:r>
+        <w:r>
+          <w:rPr>
+            <w:rStyle w:val="Hipervnculo"/>
+            <w:rFonts w:ascii="Segoe UI" w:hAnsi="Segoe UI" w:cs="Segoe UI"/>
+            <w:sz w:val="30"/>
+            <w:szCs w:val="30"/>
+            <w:shd w:val="clear" w:color="auto" w:fill="FFFFFF"/>
+          </w:rPr>
+          <w:t>/clientes/add</w:t>
         </w:r>
       </w:hyperlink>
     </w:p>
@@ -139,6 +265,228 @@
         <w:t>JSON</w:t>
       </w:r>
     </w:p>
+    <w:p/>
+    <w:p>
+      <w:proofErr w:type="spellStart"/>
+      <w:proofErr w:type="gramStart"/>
+      <w:r>
+        <w:t>Header</w:t>
+      </w:r>
+      <w:proofErr w:type="spellEnd"/>
+      <w:r>
+        <w:t xml:space="preserve"> :</w:t>
+      </w:r>
+      <w:proofErr w:type="gramEnd"/>
+      <w:r>
+        <w:t xml:space="preserve"> </w:t>
+      </w:r>
+      <w:r>
+        <w:rPr>
+          <w:rFonts w:ascii="Segoe UI" w:hAnsi="Segoe UI" w:cs="Segoe UI"/>
+          <w:color w:val="212121"/>
+          <w:sz w:val="18"/>
+          <w:szCs w:val="18"/>
+          <w:shd w:val="clear" w:color="auto" w:fill="FFFFFF"/>
+        </w:rPr>
+        <w:t>Content-</w:t>
+      </w:r>
+      <w:proofErr w:type="spellStart"/>
+      <w:r>
+        <w:rPr>
+          <w:rFonts w:ascii="Segoe UI" w:hAnsi="Segoe UI" w:cs="Segoe UI"/>
+          <w:color w:val="212121"/>
+          <w:sz w:val="18"/>
+          <w:szCs w:val="18"/>
+          <w:shd w:val="clear" w:color="auto" w:fill="FFFFFF"/>
+        </w:rPr>
+        <w:t>Type</w:t>
+      </w:r>
+      <w:proofErr w:type="spellEnd"/>
+      <w:r>
+        <w:rPr>
+          <w:rFonts w:ascii="Segoe UI" w:hAnsi="Segoe UI" w:cs="Segoe UI"/>
+          <w:color w:val="212121"/>
+          <w:sz w:val="18"/>
+          <w:szCs w:val="18"/>
+          <w:shd w:val="clear" w:color="auto" w:fill="FFFFFF"/>
+        </w:rPr>
+        <w:t xml:space="preserve"> </w:t>
+      </w:r>
+      <w:proofErr w:type="spellStart"/>
+      <w:r>
+        <w:rPr>
+          <w:rFonts w:ascii="Segoe UI" w:hAnsi="Segoe UI" w:cs="Segoe UI"/>
+          <w:color w:val="212121"/>
+          <w:sz w:val="18"/>
+          <w:szCs w:val="18"/>
+          <w:shd w:val="clear" w:color="auto" w:fill="FFFFFF"/>
+        </w:rPr>
+        <w:t>application</w:t>
+      </w:r>
+      <w:proofErr w:type="spellEnd"/>
+      <w:r>
+        <w:rPr>
+          <w:rFonts w:ascii="Segoe UI" w:hAnsi="Segoe UI" w:cs="Segoe UI"/>
+          <w:color w:val="212121"/>
+          <w:sz w:val="18"/>
+          <w:szCs w:val="18"/>
+          <w:shd w:val="clear" w:color="auto" w:fill="FFFFFF"/>
+        </w:rPr>
+        <w:t>/</w:t>
+      </w:r>
+      <w:proofErr w:type="spellStart"/>
+      <w:r>
+        <w:rPr>
+          <w:rFonts w:ascii="Segoe UI" w:hAnsi="Segoe UI" w:cs="Segoe UI"/>
+          <w:color w:val="212121"/>
+          <w:sz w:val="18"/>
+          <w:szCs w:val="18"/>
+          <w:shd w:val="clear" w:color="auto" w:fill="FFFFFF"/>
+        </w:rPr>
+        <w:t>json</w:t>
+      </w:r>
+      <w:proofErr w:type="spellEnd"/>
+    </w:p>
+    <w:p>
+      <w:r>
+        <w:t>Método: POST</w:t>
+      </w:r>
+    </w:p>
+    <w:p>
+      <w:r>
+        <w:t>Resultado de la prueba</w:t>
+      </w:r>
+    </w:p>
+    <w:p/>
+    <w:p>
+      <w:r>
+        <w:rPr>
+          <w:noProof/>
+          <w:lang w:eastAsia="es-MX"/>
+        </w:rPr>
+        <w:drawing>
+          <wp:inline distT="0" distB="0" distL="0" distR="0" wp14:anchorId="6BB311BD" wp14:editId="7C517C0A">
+            <wp:extent cx="5612130" cy="3889375"/>
+            <wp:effectExtent l="0" t="0" r="7620" b="0"/>
+            <wp:docPr id="4" name="Imagen 4"/>
+            <wp:cNvGraphicFramePr>
+              <a:graphicFrameLocks xmlns:a="http://schemas.openxmlformats.org/drawingml/2006/main" noChangeAspect="1"/>
+            </wp:cNvGraphicFramePr>
+            <a:graphic xmlns:a="http://schemas.openxmlformats.org/drawingml/2006/main">
+              <a:graphicData uri="http://schemas.openxmlformats.org/drawingml/2006/picture">
+                <pic:pic xmlns:pic="http://schemas.openxmlformats.org/drawingml/2006/picture">
+                  <pic:nvPicPr>
+                    <pic:cNvPr id="1" name=""/>
+                    <pic:cNvPicPr/>
+                  </pic:nvPicPr>
+                  <pic:blipFill>
+                    <a:blip r:embed="rId7"/>
+                    <a:stretch>
+                      <a:fillRect/>
+                    </a:stretch>
+                  </pic:blipFill>
+                  <pic:spPr>
+                    <a:xfrm>
+                      <a:off x="0" y="0"/>
+                      <a:ext cx="5612130" cy="3889375"/>
+                    </a:xfrm>
+                    <a:prstGeom prst="rect">
+                      <a:avLst/>
+                    </a:prstGeom>
+                  </pic:spPr>
+                </pic:pic>
+              </a:graphicData>
+            </a:graphic>
+          </wp:inline>
+        </w:drawing>
+      </w:r>
+    </w:p>
+    <w:p/>
+    <w:p/>
+    <w:p/>
+    <w:p/>
+    <w:p/>
+    <w:p/>
+    <w:p/>
+    <w:p/>
+    <w:p/>
+    <w:p>
+      <w:pPr>
+        <w:pStyle w:val="Ttulo1"/>
+      </w:pPr>
+      <w:r>
+        <w:t>AGREGAR CLIENTE</w:t>
+      </w:r>
+    </w:p>
+    <w:p>
+      <w:pPr>
+        <w:rPr>
+          <w:rFonts w:ascii="Segoe UI" w:hAnsi="Segoe UI" w:cs="Segoe UI"/>
+          <w:color w:val="212121"/>
+          <w:sz w:val="18"/>
+          <w:szCs w:val="18"/>
+          <w:shd w:val="clear" w:color="auto" w:fill="FFFFFF"/>
+        </w:rPr>
+      </w:pPr>
+      <w:r>
+        <w:t xml:space="preserve">URL: </w:t>
+      </w:r>
+      <w:hyperlink r:id="rId8" w:history="1">
+        <w:r>
+          <w:rPr>
+            <w:rStyle w:val="Hipervnculo"/>
+            <w:rFonts w:ascii="Segoe UI" w:hAnsi="Segoe UI" w:cs="Segoe UI"/>
+            <w:color w:val="034990" w:themeColor="hyperlink" w:themeShade="BF"/>
+            <w:sz w:val="24"/>
+            <w:szCs w:val="18"/>
+            <w:shd w:val="clear" w:color="auto" w:fill="FFFFFF"/>
+          </w:rPr>
+          <w:t xml:space="preserve"> </w:t>
+        </w:r>
+        <w:r>
+          <w:rPr>
+            <w:rStyle w:val="Hipervnculo"/>
+            <w:rFonts w:ascii="Segoe UI" w:hAnsi="Segoe UI" w:cs="Segoe UI"/>
+            <w:color w:val="034990" w:themeColor="hyperlink" w:themeShade="BF"/>
+            <w:sz w:val="30"/>
+            <w:szCs w:val="30"/>
+            <w:shd w:val="clear" w:color="auto" w:fill="FFFFFF"/>
+          </w:rPr>
+          <w:t>http://localhost:9091/miempresa/compras</w:t>
+        </w:r>
+        <w:r>
+          <w:rPr>
+            <w:rStyle w:val="Hipervnculo"/>
+            <w:rFonts w:ascii="Segoe UI" w:hAnsi="Segoe UI" w:cs="Segoe UI"/>
+            <w:sz w:val="30"/>
+            <w:szCs w:val="30"/>
+            <w:shd w:val="clear" w:color="auto" w:fill="FFFFFF"/>
+          </w:rPr>
+          <w:t>/clientes/add</w:t>
+        </w:r>
+      </w:hyperlink>
+    </w:p>
+    <w:p>
+      <w:pPr>
+        <w:rPr>
+          <w:rFonts w:ascii="Segoe UI" w:hAnsi="Segoe UI" w:cs="Segoe UI"/>
+          <w:color w:val="212121"/>
+          <w:sz w:val="18"/>
+          <w:szCs w:val="18"/>
+          <w:shd w:val="clear" w:color="auto" w:fill="FFFFFF"/>
+        </w:rPr>
+      </w:pPr>
+      <w:r>
+        <w:rPr>
+          <w:rFonts w:ascii="Segoe UI" w:hAnsi="Segoe UI" w:cs="Segoe UI"/>
+          <w:color w:val="212121"/>
+          <w:sz w:val="18"/>
+          <w:szCs w:val="18"/>
+          <w:shd w:val="clear" w:color="auto" w:fill="FFFFFF"/>
+        </w:rPr>
+        <w:t>JSON</w:t>
+      </w:r>
+    </w:p>
     <w:p>
       <w:pPr>
         <w:shd w:val="clear" w:color="auto" w:fill="FFFFFE"/>
@@ -545,9 +893,9 @@
           <w:lang w:eastAsia="es-MX"/>
         </w:rPr>
         <w:drawing>
-          <wp:inline distT="0" distB="0" distL="0" distR="0" wp14:anchorId="339C42EC" wp14:editId="7F092485">
-            <wp:extent cx="5612130" cy="3891915"/>
-            <wp:effectExtent l="0" t="0" r="7620" b="0"/>
+          <wp:inline distT="0" distB="0" distL="0" distR="0" wp14:anchorId="11920747" wp14:editId="2435B50D">
+            <wp:extent cx="5612130" cy="4018280"/>
+            <wp:effectExtent l="0" t="0" r="7620" b="1270"/>
             <wp:docPr id="1" name="Imagen 1"/>
             <wp:cNvGraphicFramePr>
               <a:graphicFrameLocks xmlns:a="http://schemas.openxmlformats.org/drawingml/2006/main" noChangeAspect="1"/>
@@ -560,7 +908,7 @@
                     <pic:cNvPicPr/>
                   </pic:nvPicPr>
                   <pic:blipFill>
-                    <a:blip r:embed="rId6"/>
+                    <a:blip r:embed="rId9"/>
                     <a:stretch>
                       <a:fillRect/>
                     </a:stretch>
@@ -568,7 +916,7 @@
                   <pic:spPr>
                     <a:xfrm>
                       <a:off x="0" y="0"/>
-                      <a:ext cx="5612130" cy="3891915"/>
+                      <a:ext cx="5612130" cy="4018280"/>
                     </a:xfrm>
                     <a:prstGeom prst="rect">
                       <a:avLst/>
@@ -582,9 +930,6 @@
       </w:r>
     </w:p>
     <w:p/>
-    <w:p/>
-    <w:p/>
-    <w:p/>
     <w:p>
       <w:pPr>
         <w:pStyle w:val="Ttulo1"/>
@@ -614,7 +959,7 @@
         </w:rPr>
         <w:t xml:space="preserve">URL: </w:t>
       </w:r>
-      <w:hyperlink r:id="rId7" w:history="1">
+      <w:hyperlink r:id="rId10" w:history="1">
         <w:r>
           <w:rPr>
             <w:rStyle w:val="Hipervnculo"/>
@@ -623,7 +968,17 @@
             <w:szCs w:val="18"/>
             <w:shd w:val="clear" w:color="auto" w:fill="FFFFFF"/>
           </w:rPr>
-          <w:t>http://localhost:8080/CRUDCilentesCarrito/clientes/addProducto/1/3/3</w:t>
+          <w:t>http://localhost:9091/miempresa/</w:t>
+        </w:r>
+        <w:r>
+          <w:rPr>
+            <w:rStyle w:val="Hipervnculo"/>
+            <w:rFonts w:ascii="Segoe UI" w:hAnsi="Segoe UI" w:cs="Segoe UI"/>
+            <w:sz w:val="18"/>
+            <w:szCs w:val="18"/>
+            <w:shd w:val="clear" w:color="auto" w:fill="FFFFFF"/>
+          </w:rPr>
+          <w:t>/clientes/addProducto/3/3</w:t>
         </w:r>
       </w:hyperlink>
     </w:p>
@@ -726,13 +1081,7 @@
       </w:r>
       <w:proofErr w:type="spellStart"/>
       <w:r>
-        <w:t>P</w:t>
-      </w:r>
-      <w:r>
-        <w:t>u</w:t>
-      </w:r>
-      <w:r>
-        <w:t>T</w:t>
+        <w:t>PuT</w:t>
       </w:r>
       <w:proofErr w:type="spellEnd"/>
     </w:p>
@@ -755,11 +1104,7 @@
       </w:r>
     </w:p>
     <w:p>
-      <w:r>
-        <w:t xml:space="preserve">Esta mapeados de la siguiente forma </w:t>
-      </w:r>
-      <w:proofErr w:type="spellStart"/>
-      <w:r>
+      <w:pPr>
         <w:rPr>
           <w:rFonts w:ascii="Consolas" w:hAnsi="Consolas" w:cs="Consolas"/>
           <w:color w:val="2A00FF"/>
@@ -767,10 +1112,11 @@
           <w:szCs w:val="20"/>
           <w:shd w:val="clear" w:color="auto" w:fill="E8F2FE"/>
         </w:rPr>
-        <w:t>addProducto</w:t>
-      </w:r>
-      <w:proofErr w:type="spellEnd"/>
-      <w:proofErr w:type="gramStart"/>
+      </w:pPr>
+      <w:r>
+        <w:t xml:space="preserve">Esta mapeados de la siguiente forma </w:t>
+      </w:r>
+      <w:proofErr w:type="spellStart"/>
       <w:r>
         <w:rPr>
           <w:rFonts w:ascii="Consolas" w:hAnsi="Consolas" w:cs="Consolas"/>
@@ -779,10 +1125,10 @@
           <w:szCs w:val="20"/>
           <w:shd w:val="clear" w:color="auto" w:fill="E8F2FE"/>
         </w:rPr>
-        <w:t>/{</w:t>
-      </w:r>
-      <w:proofErr w:type="spellStart"/>
-      <w:proofErr w:type="gramEnd"/>
+        <w:t>addProducto</w:t>
+      </w:r>
+      <w:proofErr w:type="spellEnd"/>
+      <w:proofErr w:type="gramStart"/>
       <w:r>
         <w:rPr>
           <w:rFonts w:ascii="Consolas" w:hAnsi="Consolas" w:cs="Consolas"/>
@@ -791,9 +1137,10 @@
           <w:szCs w:val="20"/>
           <w:shd w:val="clear" w:color="auto" w:fill="E8F2FE"/>
         </w:rPr>
-        <w:t>idcliente</w:t>
-      </w:r>
-      <w:proofErr w:type="spellEnd"/>
+        <w:t>/{</w:t>
+      </w:r>
+      <w:proofErr w:type="spellStart"/>
+      <w:proofErr w:type="gramEnd"/>
       <w:r>
         <w:rPr>
           <w:rFonts w:ascii="Consolas" w:hAnsi="Consolas" w:cs="Consolas"/>
@@ -802,9 +1149,9 @@
           <w:szCs w:val="20"/>
           <w:shd w:val="clear" w:color="auto" w:fill="E8F2FE"/>
         </w:rPr>
-        <w:t>}/{</w:t>
-      </w:r>
-      <w:proofErr w:type="spellStart"/>
+        <w:t>idproducto</w:t>
+      </w:r>
+      <w:proofErr w:type="spellEnd"/>
       <w:r>
         <w:rPr>
           <w:rFonts w:ascii="Consolas" w:hAnsi="Consolas" w:cs="Consolas"/>
@@ -813,31 +1160,80 @@
           <w:szCs w:val="20"/>
           <w:shd w:val="clear" w:color="auto" w:fill="E8F2FE"/>
         </w:rPr>
-        <w:t>idproducto</w:t>
-      </w:r>
-      <w:proofErr w:type="spellEnd"/>
-      <w:r>
-        <w:rPr>
-          <w:rFonts w:ascii="Consolas" w:hAnsi="Consolas" w:cs="Consolas"/>
-          <w:color w:val="2A00FF"/>
-          <w:sz w:val="20"/>
-          <w:szCs w:val="20"/>
-          <w:shd w:val="clear" w:color="auto" w:fill="E8F2FE"/>
-        </w:rPr>
         <w:t>}/{cantidad}</w:t>
       </w:r>
     </w:p>
     <w:p>
+      <w:pPr>
+        <w:rPr>
+          <w:u w:val="single"/>
+        </w:rPr>
+      </w:pPr>
+      <w:r>
+        <w:t xml:space="preserve">Como parámetro del </w:t>
+      </w:r>
+      <w:proofErr w:type="spellStart"/>
+      <w:r>
+        <w:t>header</w:t>
+      </w:r>
+      <w:proofErr w:type="spellEnd"/>
+      <w:r>
+        <w:t xml:space="preserve"> se define </w:t>
+      </w:r>
+      <w:r>
+        <w:rPr>
+          <w:rFonts w:ascii="Segoe UI" w:hAnsi="Segoe UI" w:cs="Segoe UI"/>
+          <w:color w:val="212121"/>
+          <w:sz w:val="18"/>
+          <w:szCs w:val="18"/>
+          <w:shd w:val="clear" w:color="auto" w:fill="FFFFFF"/>
+        </w:rPr>
+        <w:t>x-id-usuario</w:t>
+      </w:r>
+      <w:r>
+        <w:rPr>
+          <w:rFonts w:ascii="Segoe UI" w:hAnsi="Segoe UI" w:cs="Segoe UI"/>
+          <w:color w:val="212121"/>
+          <w:sz w:val="18"/>
+          <w:szCs w:val="18"/>
+          <w:shd w:val="clear" w:color="auto" w:fill="FFFFFF"/>
+        </w:rPr>
+        <w:t xml:space="preserve"> </w:t>
+      </w:r>
+      <w:proofErr w:type="spellStart"/>
+      <w:r>
+        <w:rPr>
+          <w:rFonts w:ascii="Segoe UI" w:hAnsi="Segoe UI" w:cs="Segoe UI"/>
+          <w:color w:val="212121"/>
+          <w:sz w:val="18"/>
+          <w:szCs w:val="18"/>
+          <w:shd w:val="clear" w:color="auto" w:fill="FFFFFF"/>
+        </w:rPr>
+        <w:t>Value</w:t>
+      </w:r>
+      <w:proofErr w:type="spellEnd"/>
+      <w:r>
+        <w:rPr>
+          <w:rFonts w:ascii="Segoe UI" w:hAnsi="Segoe UI" w:cs="Segoe UI"/>
+          <w:color w:val="212121"/>
+          <w:sz w:val="18"/>
+          <w:szCs w:val="18"/>
+          <w:shd w:val="clear" w:color="auto" w:fill="FFFFFF"/>
+        </w:rPr>
+        <w:t>=1</w:t>
+      </w:r>
+    </w:p>
+    <w:p>
       <w:r>
         <w:rPr>
           <w:noProof/>
           <w:lang w:eastAsia="es-MX"/>
         </w:rPr>
         <w:drawing>
-          <wp:inline distT="0" distB="0" distL="0" distR="0" wp14:anchorId="16D4CDB3" wp14:editId="29517313">
-            <wp:extent cx="5612130" cy="4025900"/>
-            <wp:effectExtent l="0" t="0" r="7620" b="0"/>
-            <wp:docPr id="5" name="Imagen 5"/>
+          <wp:inline distT="0" distB="0" distL="0" distR="0" wp14:anchorId="2A5D2EF4" wp14:editId="27143C66">
+            <wp:extent cx="3256153" cy="2293823"/>
+            <wp:effectExtent l="0" t="0" r="1905" b="0"/>
+            <wp:docPr id="2" name="Imagen 2"/>
             <wp:cNvGraphicFramePr>
               <a:graphicFrameLocks xmlns:a="http://schemas.openxmlformats.org/drawingml/2006/main" noChangeAspect="1"/>
             </wp:cNvGraphicFramePr>
@@ -849,7 +1245,7 @@
                     <pic:cNvPicPr/>
                   </pic:nvPicPr>
                   <pic:blipFill>
-                    <a:blip r:embed="rId8"/>
+                    <a:blip r:embed="rId11"/>
                     <a:stretch>
                       <a:fillRect/>
                     </a:stretch>
@@ -857,7 +1253,7 @@
                   <pic:spPr>
                     <a:xfrm>
                       <a:off x="0" y="0"/>
-                      <a:ext cx="5612130" cy="4025900"/>
+                      <a:ext cx="3282864" cy="2312640"/>
                     </a:xfrm>
                     <a:prstGeom prst="rect">
                       <a:avLst/>
@@ -870,232 +1266,12 @@
         </w:drawing>
       </w:r>
     </w:p>
-    <w:p/>
-    <w:p/>
-    <w:p/>
-    <w:p/>
-    <w:p/>
-    <w:p>
-      <w:pPr>
-        <w:pStyle w:val="Ttulo1"/>
-      </w:pPr>
-      <w:r>
-        <w:lastRenderedPageBreak/>
-        <w:t xml:space="preserve">Eliminar productos del cliente </w:t>
-      </w:r>
-    </w:p>
-    <w:p>
-      <w:pPr>
-        <w:rPr>
-          <w:rFonts w:ascii="Segoe UI" w:hAnsi="Segoe UI" w:cs="Segoe UI"/>
-          <w:color w:val="212121"/>
-          <w:sz w:val="18"/>
-          <w:szCs w:val="18"/>
-          <w:shd w:val="clear" w:color="auto" w:fill="FFFFFF"/>
-        </w:rPr>
-      </w:pPr>
-      <w:r>
-        <w:t xml:space="preserve">URL: </w:t>
-      </w:r>
-      <w:hyperlink r:id="rId9" w:history="1">
-        <w:r>
-          <w:rPr>
-            <w:rStyle w:val="Hipervnculo"/>
-            <w:rFonts w:ascii="Segoe UI" w:hAnsi="Segoe UI" w:cs="Segoe UI"/>
-            <w:sz w:val="18"/>
-            <w:szCs w:val="18"/>
-            <w:shd w:val="clear" w:color="auto" w:fill="FFFFFF"/>
-          </w:rPr>
-          <w:t>http://localhost:8080/CRUDCilentesCarrito/clientes/rmvProducto/1/3</w:t>
-        </w:r>
-      </w:hyperlink>
-    </w:p>
-    <w:p>
-      <w:pPr>
-        <w:rPr>
-          <w:rFonts w:ascii="Consolas" w:eastAsia="Times New Roman" w:hAnsi="Consolas" w:cs="Times New Roman"/>
-          <w:color w:val="D4D4D4"/>
-          <w:sz w:val="21"/>
-          <w:szCs w:val="21"/>
-          <w:lang w:eastAsia="es-MX"/>
-        </w:rPr>
-      </w:pPr>
-      <w:r>
-        <w:t>JSON:</w:t>
-      </w:r>
-    </w:p>
-    <w:p/>
-    <w:p>
-      <w:proofErr w:type="spellStart"/>
-      <w:proofErr w:type="gramStart"/>
-      <w:r>
-        <w:t>Header</w:t>
-      </w:r>
-      <w:proofErr w:type="spellEnd"/>
-      <w:r>
-        <w:t xml:space="preserve"> :</w:t>
-      </w:r>
-      <w:proofErr w:type="gramEnd"/>
-      <w:r>
-        <w:t xml:space="preserve"> </w:t>
-      </w:r>
-      <w:r>
-        <w:rPr>
-          <w:rFonts w:ascii="Segoe UI" w:hAnsi="Segoe UI" w:cs="Segoe UI"/>
-          <w:color w:val="212121"/>
-          <w:sz w:val="18"/>
-          <w:szCs w:val="18"/>
-          <w:shd w:val="clear" w:color="auto" w:fill="FFFFFF"/>
-        </w:rPr>
-        <w:t>Content-</w:t>
-      </w:r>
-      <w:proofErr w:type="spellStart"/>
-      <w:r>
-        <w:rPr>
-          <w:rFonts w:ascii="Segoe UI" w:hAnsi="Segoe UI" w:cs="Segoe UI"/>
-          <w:color w:val="212121"/>
-          <w:sz w:val="18"/>
-          <w:szCs w:val="18"/>
-          <w:shd w:val="clear" w:color="auto" w:fill="FFFFFF"/>
-        </w:rPr>
-        <w:t>Type</w:t>
-      </w:r>
-      <w:proofErr w:type="spellEnd"/>
-      <w:r>
-        <w:rPr>
-          <w:rFonts w:ascii="Segoe UI" w:hAnsi="Segoe UI" w:cs="Segoe UI"/>
-          <w:color w:val="212121"/>
-          <w:sz w:val="18"/>
-          <w:szCs w:val="18"/>
-          <w:shd w:val="clear" w:color="auto" w:fill="FFFFFF"/>
-        </w:rPr>
-        <w:t xml:space="preserve"> </w:t>
-      </w:r>
-      <w:proofErr w:type="spellStart"/>
-      <w:r>
-        <w:rPr>
-          <w:rFonts w:ascii="Segoe UI" w:hAnsi="Segoe UI" w:cs="Segoe UI"/>
-          <w:color w:val="212121"/>
-          <w:sz w:val="18"/>
-          <w:szCs w:val="18"/>
-          <w:shd w:val="clear" w:color="auto" w:fill="FFFFFF"/>
-        </w:rPr>
-        <w:t>application</w:t>
-      </w:r>
-      <w:proofErr w:type="spellEnd"/>
-      <w:r>
-        <w:rPr>
-          <w:rFonts w:ascii="Segoe UI" w:hAnsi="Segoe UI" w:cs="Segoe UI"/>
-          <w:color w:val="212121"/>
-          <w:sz w:val="18"/>
-          <w:szCs w:val="18"/>
-          <w:shd w:val="clear" w:color="auto" w:fill="FFFFFF"/>
-        </w:rPr>
-        <w:t>/</w:t>
-      </w:r>
-      <w:proofErr w:type="spellStart"/>
-      <w:r>
-        <w:rPr>
-          <w:rFonts w:ascii="Segoe UI" w:hAnsi="Segoe UI" w:cs="Segoe UI"/>
-          <w:color w:val="212121"/>
-          <w:sz w:val="18"/>
-          <w:szCs w:val="18"/>
-          <w:shd w:val="clear" w:color="auto" w:fill="FFFFFF"/>
-        </w:rPr>
-        <w:t>json</w:t>
-      </w:r>
-      <w:proofErr w:type="spellEnd"/>
-    </w:p>
-    <w:p>
-      <w:proofErr w:type="spellStart"/>
-      <w:r>
-        <w:t>Método</w:t>
-      </w:r>
-      <w:proofErr w:type="gramStart"/>
-      <w:r>
-        <w:t>:Put</w:t>
-      </w:r>
-      <w:proofErr w:type="spellEnd"/>
-      <w:proofErr w:type="gramEnd"/>
-    </w:p>
-    <w:p>
-      <w:r>
-        <w:t xml:space="preserve">Nota: </w:t>
-      </w:r>
-      <w:proofErr w:type="spellStart"/>
-      <w:r>
-        <w:rPr>
-          <w:rFonts w:ascii="Consolas" w:hAnsi="Consolas" w:cs="Consolas"/>
-          <w:color w:val="2A00FF"/>
-          <w:sz w:val="20"/>
-          <w:szCs w:val="20"/>
-          <w:shd w:val="clear" w:color="auto" w:fill="E8F2FE"/>
-        </w:rPr>
-        <w:t>rmvProducto</w:t>
-      </w:r>
-      <w:proofErr w:type="spellEnd"/>
-      <w:proofErr w:type="gramStart"/>
-      <w:r>
-        <w:rPr>
-          <w:rFonts w:ascii="Consolas" w:hAnsi="Consolas" w:cs="Consolas"/>
-          <w:color w:val="2A00FF"/>
-          <w:sz w:val="20"/>
-          <w:szCs w:val="20"/>
-          <w:shd w:val="clear" w:color="auto" w:fill="E8F2FE"/>
-        </w:rPr>
-        <w:t>/{</w:t>
-      </w:r>
-      <w:proofErr w:type="spellStart"/>
-      <w:proofErr w:type="gramEnd"/>
-      <w:r>
-        <w:rPr>
-          <w:rFonts w:ascii="Consolas" w:hAnsi="Consolas" w:cs="Consolas"/>
-          <w:color w:val="2A00FF"/>
-          <w:sz w:val="20"/>
-          <w:szCs w:val="20"/>
-          <w:shd w:val="clear" w:color="auto" w:fill="E8F2FE"/>
-        </w:rPr>
-        <w:t>idcliente</w:t>
-      </w:r>
-      <w:proofErr w:type="spellEnd"/>
-      <w:r>
-        <w:rPr>
-          <w:rFonts w:ascii="Consolas" w:hAnsi="Consolas" w:cs="Consolas"/>
-          <w:color w:val="2A00FF"/>
-          <w:sz w:val="20"/>
-          <w:szCs w:val="20"/>
-          <w:shd w:val="clear" w:color="auto" w:fill="E8F2FE"/>
-        </w:rPr>
-        <w:t>}/{</w:t>
-      </w:r>
-      <w:proofErr w:type="spellStart"/>
-      <w:r>
-        <w:rPr>
-          <w:rFonts w:ascii="Consolas" w:hAnsi="Consolas" w:cs="Consolas"/>
-          <w:color w:val="2A00FF"/>
-          <w:sz w:val="20"/>
-          <w:szCs w:val="20"/>
-          <w:shd w:val="clear" w:color="auto" w:fill="E8F2FE"/>
-        </w:rPr>
-        <w:t>idproducto</w:t>
-      </w:r>
-      <w:proofErr w:type="spellEnd"/>
-      <w:r>
-        <w:rPr>
-          <w:rFonts w:ascii="Consolas" w:hAnsi="Consolas" w:cs="Consolas"/>
-          <w:color w:val="2A00FF"/>
-          <w:sz w:val="20"/>
-          <w:szCs w:val="20"/>
-          <w:shd w:val="clear" w:color="auto" w:fill="E8F2FE"/>
-        </w:rPr>
-        <w:t>}</w:t>
-      </w:r>
-    </w:p>
-    <w:p>
-      <w:r>
-        <w:t>Resultado de la prueba</w:t>
-      </w:r>
-    </w:p>
+    <w:p>
+      <w:r>
+        <w:t>Impresión de consola con un hilo con 8 segundos de espera</w:t>
+      </w:r>
+    </w:p>
+    <w:p/>
     <w:p>
       <w:r>
         <w:rPr>
@@ -1103,198 +1279,10 @@
           <w:lang w:eastAsia="es-MX"/>
         </w:rPr>
         <w:drawing>
-          <wp:inline distT="0" distB="0" distL="0" distR="0" wp14:anchorId="08F48B4E" wp14:editId="06C54135">
-            <wp:extent cx="5612130" cy="4104005"/>
-            <wp:effectExtent l="0" t="0" r="7620" b="0"/>
-            <wp:docPr id="8" name="Imagen 8"/>
-            <wp:cNvGraphicFramePr>
-              <a:graphicFrameLocks xmlns:a="http://schemas.openxmlformats.org/drawingml/2006/main" noChangeAspect="1"/>
-            </wp:cNvGraphicFramePr>
-            <a:graphic xmlns:a="http://schemas.openxmlformats.org/drawingml/2006/main">
-              <a:graphicData uri="http://schemas.openxmlformats.org/drawingml/2006/picture">
-                <pic:pic xmlns:pic="http://schemas.openxmlformats.org/drawingml/2006/picture">
-                  <pic:nvPicPr>
-                    <pic:cNvPr id="1" name=""/>
-                    <pic:cNvPicPr/>
-                  </pic:nvPicPr>
-                  <pic:blipFill>
-                    <a:blip r:embed="rId10"/>
-                    <a:stretch>
-                      <a:fillRect/>
-                    </a:stretch>
-                  </pic:blipFill>
-                  <pic:spPr>
-                    <a:xfrm>
-                      <a:off x="0" y="0"/>
-                      <a:ext cx="5612130" cy="4104005"/>
-                    </a:xfrm>
-                    <a:prstGeom prst="rect">
-                      <a:avLst/>
-                    </a:prstGeom>
-                  </pic:spPr>
-                </pic:pic>
-              </a:graphicData>
-            </a:graphic>
-          </wp:inline>
-        </w:drawing>
-      </w:r>
-    </w:p>
-    <w:p/>
-    <w:p/>
-    <w:p/>
-    <w:p/>
-    <w:p/>
-    <w:p>
-      <w:pPr>
-        <w:pStyle w:val="Ttulo1"/>
-      </w:pPr>
-      <w:r>
-        <w:lastRenderedPageBreak/>
-        <w:t>Eliminar</w:t>
-      </w:r>
-    </w:p>
-    <w:p>
-      <w:r>
-        <w:t xml:space="preserve">URL: </w:t>
-      </w:r>
-      <w:hyperlink r:id="rId11" w:history="1">
-        <w:r>
-          <w:rPr>
-            <w:rStyle w:val="Hipervnculo"/>
-            <w:rFonts w:ascii="Segoe UI" w:hAnsi="Segoe UI" w:cs="Segoe UI"/>
-            <w:sz w:val="18"/>
-            <w:szCs w:val="18"/>
-            <w:shd w:val="clear" w:color="auto" w:fill="FFFFFF"/>
-          </w:rPr>
-          <w:t>http://localhost:8080/CRUDCilentesCarrito/clientes/delete/1</w:t>
-        </w:r>
-      </w:hyperlink>
-    </w:p>
-    <w:p>
-      <w:proofErr w:type="spellStart"/>
-      <w:proofErr w:type="gramStart"/>
-      <w:r>
-        <w:t>json</w:t>
-      </w:r>
-      <w:proofErr w:type="spellEnd"/>
-      <w:proofErr w:type="gramEnd"/>
-    </w:p>
-    <w:p>
-      <w:proofErr w:type="spellStart"/>
-      <w:proofErr w:type="gramStart"/>
-      <w:r>
-        <w:t>Header</w:t>
-      </w:r>
-      <w:proofErr w:type="spellEnd"/>
-      <w:r>
-        <w:t xml:space="preserve"> :</w:t>
-      </w:r>
-      <w:proofErr w:type="gramEnd"/>
-      <w:r>
-        <w:t xml:space="preserve"> </w:t>
-      </w:r>
-      <w:r>
-        <w:rPr>
-          <w:rFonts w:ascii="Segoe UI" w:hAnsi="Segoe UI" w:cs="Segoe UI"/>
-          <w:color w:val="212121"/>
-          <w:sz w:val="18"/>
-          <w:szCs w:val="18"/>
-          <w:shd w:val="clear" w:color="auto" w:fill="FFFFFF"/>
-        </w:rPr>
-        <w:t>Content-</w:t>
-      </w:r>
-      <w:proofErr w:type="spellStart"/>
-      <w:r>
-        <w:rPr>
-          <w:rFonts w:ascii="Segoe UI" w:hAnsi="Segoe UI" w:cs="Segoe UI"/>
-          <w:color w:val="212121"/>
-          <w:sz w:val="18"/>
-          <w:szCs w:val="18"/>
-          <w:shd w:val="clear" w:color="auto" w:fill="FFFFFF"/>
-        </w:rPr>
-        <w:t>Type</w:t>
-      </w:r>
-      <w:proofErr w:type="spellEnd"/>
-      <w:r>
-        <w:rPr>
-          <w:rFonts w:ascii="Segoe UI" w:hAnsi="Segoe UI" w:cs="Segoe UI"/>
-          <w:color w:val="212121"/>
-          <w:sz w:val="18"/>
-          <w:szCs w:val="18"/>
-          <w:shd w:val="clear" w:color="auto" w:fill="FFFFFF"/>
-        </w:rPr>
-        <w:t xml:space="preserve"> </w:t>
-      </w:r>
-      <w:proofErr w:type="spellStart"/>
-      <w:r>
-        <w:rPr>
-          <w:rFonts w:ascii="Segoe UI" w:hAnsi="Segoe UI" w:cs="Segoe UI"/>
-          <w:color w:val="212121"/>
-          <w:sz w:val="18"/>
-          <w:szCs w:val="18"/>
-          <w:shd w:val="clear" w:color="auto" w:fill="FFFFFF"/>
-        </w:rPr>
-        <w:t>application</w:t>
-      </w:r>
-      <w:proofErr w:type="spellEnd"/>
-      <w:r>
-        <w:rPr>
-          <w:rFonts w:ascii="Segoe UI" w:hAnsi="Segoe UI" w:cs="Segoe UI"/>
-          <w:color w:val="212121"/>
-          <w:sz w:val="18"/>
-          <w:szCs w:val="18"/>
-          <w:shd w:val="clear" w:color="auto" w:fill="FFFFFF"/>
-        </w:rPr>
-        <w:t>/</w:t>
-      </w:r>
-      <w:proofErr w:type="spellStart"/>
-      <w:r>
-        <w:rPr>
-          <w:rFonts w:ascii="Segoe UI" w:hAnsi="Segoe UI" w:cs="Segoe UI"/>
-          <w:color w:val="212121"/>
-          <w:sz w:val="18"/>
-          <w:szCs w:val="18"/>
-          <w:shd w:val="clear" w:color="auto" w:fill="FFFFFF"/>
-        </w:rPr>
-        <w:t>json</w:t>
-      </w:r>
-      <w:proofErr w:type="spellEnd"/>
-    </w:p>
-    <w:p>
-      <w:proofErr w:type="spellStart"/>
-      <w:r>
-        <w:t>Método</w:t>
-      </w:r>
-      <w:proofErr w:type="gramStart"/>
-      <w:r>
-        <w:t>:</w:t>
-      </w:r>
-      <w:r>
-        <w:t>Delete</w:t>
-      </w:r>
-      <w:proofErr w:type="spellEnd"/>
-      <w:proofErr w:type="gramEnd"/>
-      <w:r>
-        <w:t xml:space="preserve"> </w:t>
-      </w:r>
-    </w:p>
-    <w:p>
-      <w:r>
-        <w:t>Resultado de la prueba</w:t>
-      </w:r>
-    </w:p>
-    <w:p/>
-    <w:p>
-      <w:r>
-        <w:rPr>
-          <w:noProof/>
-          <w:lang w:eastAsia="es-MX"/>
-        </w:rPr>
-        <w:drawing>
-          <wp:inline distT="0" distB="0" distL="0" distR="0" wp14:anchorId="68BFA133" wp14:editId="070D09EA">
-            <wp:extent cx="5612130" cy="4191635"/>
-            <wp:effectExtent l="0" t="0" r="7620" b="0"/>
-            <wp:docPr id="13" name="Imagen 13"/>
+          <wp:inline distT="0" distB="0" distL="0" distR="0" wp14:anchorId="12ED7689" wp14:editId="17FF054D">
+            <wp:extent cx="5612130" cy="454660"/>
+            <wp:effectExtent l="0" t="0" r="7620" b="2540"/>
+            <wp:docPr id="6" name="Imagen 6"/>
             <wp:cNvGraphicFramePr>
               <a:graphicFrameLocks xmlns:a="http://schemas.openxmlformats.org/drawingml/2006/main" noChangeAspect="1"/>
             </wp:cNvGraphicFramePr>
@@ -1314,7 +1302,7 @@
                   <pic:spPr>
                     <a:xfrm>
                       <a:off x="0" y="0"/>
-                      <a:ext cx="5612130" cy="4191635"/>
+                      <a:ext cx="5612130" cy="454660"/>
                     </a:xfrm>
                     <a:prstGeom prst="rect">
                       <a:avLst/>
@@ -1327,167 +1315,27 @@
         </w:drawing>
       </w:r>
     </w:p>
-    <w:p/>
-    <w:p/>
-    <w:p/>
-    <w:p/>
-    <w:p/>
-    <w:p/>
-    <w:p>
-      <w:pPr>
-        <w:pStyle w:val="Ttulo1"/>
-      </w:pPr>
-      <w:r>
-        <w:lastRenderedPageBreak/>
-        <w:t>Buscar</w:t>
-      </w:r>
-    </w:p>
-    <w:p>
-      <w:pPr>
-        <w:rPr>
-          <w:rFonts w:ascii="Segoe UI" w:hAnsi="Segoe UI" w:cs="Segoe UI"/>
-          <w:color w:val="212121"/>
-          <w:sz w:val="18"/>
-          <w:szCs w:val="18"/>
-          <w:shd w:val="clear" w:color="auto" w:fill="FFFFFF"/>
-        </w:rPr>
-      </w:pPr>
-      <w:r>
-        <w:t xml:space="preserve">URL: </w:t>
-      </w:r>
-      <w:hyperlink r:id="rId13" w:history="1">
-        <w:r>
-          <w:rPr>
-            <w:rStyle w:val="Hipervnculo"/>
-            <w:rFonts w:ascii="Segoe UI" w:hAnsi="Segoe UI" w:cs="Segoe UI"/>
-            <w:sz w:val="18"/>
-            <w:szCs w:val="18"/>
-            <w:shd w:val="clear" w:color="auto" w:fill="FFFFFF"/>
-          </w:rPr>
-          <w:t>http://localhost:8080/CRUDCilentesCarrito/clientes/search/2</w:t>
-        </w:r>
-      </w:hyperlink>
-    </w:p>
-    <w:p>
-      <w:r>
-        <w:t>JSON:</w:t>
-      </w:r>
-      <w:r>
-        <w:t xml:space="preserve"> </w:t>
-      </w:r>
-    </w:p>
-    <w:p>
-      <w:proofErr w:type="spellStart"/>
+    <w:p>
       <w:proofErr w:type="gramStart"/>
       <w:r>
-        <w:t>Header</w:t>
-      </w:r>
-      <w:proofErr w:type="spellEnd"/>
-      <w:r>
-        <w:t xml:space="preserve"> :</w:t>
+        <w:t>condiciones</w:t>
       </w:r>
       <w:proofErr w:type="gramEnd"/>
       <w:r>
-        <w:t xml:space="preserve"> </w:t>
-      </w:r>
-      <w:r>
-        <w:rPr>
-          <w:rFonts w:ascii="Segoe UI" w:hAnsi="Segoe UI" w:cs="Segoe UI"/>
-          <w:color w:val="212121"/>
-          <w:sz w:val="18"/>
-          <w:szCs w:val="18"/>
-          <w:shd w:val="clear" w:color="auto" w:fill="FFFFFF"/>
-        </w:rPr>
-        <w:t>Content-</w:t>
-      </w:r>
-      <w:proofErr w:type="spellStart"/>
-      <w:r>
-        <w:rPr>
-          <w:rFonts w:ascii="Segoe UI" w:hAnsi="Segoe UI" w:cs="Segoe UI"/>
-          <w:color w:val="212121"/>
-          <w:sz w:val="18"/>
-          <w:szCs w:val="18"/>
-          <w:shd w:val="clear" w:color="auto" w:fill="FFFFFF"/>
-        </w:rPr>
-        <w:t>Type</w:t>
-      </w:r>
-      <w:proofErr w:type="spellEnd"/>
-      <w:r>
-        <w:rPr>
-          <w:rFonts w:ascii="Segoe UI" w:hAnsi="Segoe UI" w:cs="Segoe UI"/>
-          <w:color w:val="212121"/>
-          <w:sz w:val="18"/>
-          <w:szCs w:val="18"/>
-          <w:shd w:val="clear" w:color="auto" w:fill="FFFFFF"/>
-        </w:rPr>
-        <w:t xml:space="preserve"> </w:t>
-      </w:r>
-      <w:proofErr w:type="spellStart"/>
-      <w:r>
-        <w:rPr>
-          <w:rFonts w:ascii="Segoe UI" w:hAnsi="Segoe UI" w:cs="Segoe UI"/>
-          <w:color w:val="212121"/>
-          <w:sz w:val="18"/>
-          <w:szCs w:val="18"/>
-          <w:shd w:val="clear" w:color="auto" w:fill="FFFFFF"/>
-        </w:rPr>
-        <w:t>application</w:t>
-      </w:r>
-      <w:proofErr w:type="spellEnd"/>
-      <w:r>
-        <w:rPr>
-          <w:rFonts w:ascii="Segoe UI" w:hAnsi="Segoe UI" w:cs="Segoe UI"/>
-          <w:color w:val="212121"/>
-          <w:sz w:val="18"/>
-          <w:szCs w:val="18"/>
-          <w:shd w:val="clear" w:color="auto" w:fill="FFFFFF"/>
-        </w:rPr>
-        <w:t>/</w:t>
-      </w:r>
-      <w:proofErr w:type="spellStart"/>
-      <w:r>
-        <w:rPr>
-          <w:rFonts w:ascii="Segoe UI" w:hAnsi="Segoe UI" w:cs="Segoe UI"/>
-          <w:color w:val="212121"/>
-          <w:sz w:val="18"/>
-          <w:szCs w:val="18"/>
-          <w:shd w:val="clear" w:color="auto" w:fill="FFFFFF"/>
-        </w:rPr>
-        <w:t>json</w:t>
-      </w:r>
-      <w:proofErr w:type="spellEnd"/>
-    </w:p>
-    <w:p>
-      <w:proofErr w:type="spellStart"/>
-      <w:r>
-        <w:t>Método</w:t>
-      </w:r>
-      <w:proofErr w:type="gramStart"/>
-      <w:r>
-        <w:t>:Get</w:t>
-      </w:r>
-      <w:proofErr w:type="spellEnd"/>
-      <w:proofErr w:type="gramEnd"/>
-    </w:p>
-    <w:p>
-      <w:r>
-        <w:t>Resultado de la prueba</w:t>
-      </w:r>
-    </w:p>
-    <w:p>
-      <w:pPr>
-        <w:pStyle w:val="Ttulo1"/>
-      </w:pPr>
+        <w:t xml:space="preserve"> que se tienen al momento de registrar un producto del cliente para que la cantidad sea mayor a 0</w:t>
+      </w:r>
+    </w:p>
+    <w:p>
       <w:r>
         <w:rPr>
           <w:noProof/>
           <w:lang w:eastAsia="es-MX"/>
         </w:rPr>
         <w:drawing>
-          <wp:inline distT="0" distB="0" distL="0" distR="0" wp14:anchorId="067D2545" wp14:editId="461E04A7">
-            <wp:extent cx="5612130" cy="3871595"/>
-            <wp:effectExtent l="0" t="0" r="7620" b="0"/>
-            <wp:docPr id="15" name="Imagen 15"/>
+          <wp:inline distT="0" distB="0" distL="0" distR="0" wp14:anchorId="574EBE27" wp14:editId="279D1D77">
+            <wp:extent cx="3622675" cy="1385044"/>
+            <wp:effectExtent l="0" t="0" r="0" b="5715"/>
+            <wp:docPr id="7" name="Imagen 7"/>
             <wp:cNvGraphicFramePr>
               <a:graphicFrameLocks xmlns:a="http://schemas.openxmlformats.org/drawingml/2006/main" noChangeAspect="1"/>
             </wp:cNvGraphicFramePr>
@@ -1499,7 +1347,7 @@
                     <pic:cNvPicPr/>
                   </pic:nvPicPr>
                   <pic:blipFill>
-                    <a:blip r:embed="rId14"/>
+                    <a:blip r:embed="rId13"/>
                     <a:stretch>
                       <a:fillRect/>
                     </a:stretch>
@@ -1507,7 +1355,7 @@
                   <pic:spPr>
                     <a:xfrm>
                       <a:off x="0" y="0"/>
-                      <a:ext cx="5612130" cy="3871595"/>
+                      <a:ext cx="3659971" cy="1399303"/>
                     </a:xfrm>
                     <a:prstGeom prst="rect">
                       <a:avLst/>
@@ -1521,56 +1369,18 @@
       </w:r>
     </w:p>
     <w:p/>
-    <w:p/>
-    <w:p/>
-    <w:p/>
-    <w:p>
-      <w:pPr>
-        <w:rPr>
-          <w:rFonts w:asciiTheme="majorHAnsi" w:eastAsiaTheme="majorEastAsia" w:hAnsiTheme="majorHAnsi" w:cstheme="majorBidi"/>
-          <w:color w:val="2E74B5" w:themeColor="accent1" w:themeShade="BF"/>
-          <w:sz w:val="32"/>
-          <w:szCs w:val="32"/>
-        </w:rPr>
-      </w:pPr>
-    </w:p>
-    <w:p>
-      <w:pPr>
-        <w:rPr>
-          <w:rFonts w:asciiTheme="majorHAnsi" w:eastAsiaTheme="majorEastAsia" w:hAnsiTheme="majorHAnsi" w:cstheme="majorBidi"/>
-          <w:color w:val="2E74B5" w:themeColor="accent1" w:themeShade="BF"/>
-          <w:sz w:val="32"/>
-          <w:szCs w:val="32"/>
-        </w:rPr>
-      </w:pPr>
-    </w:p>
-    <w:p>
-      <w:pPr>
-        <w:rPr>
-          <w:rFonts w:asciiTheme="majorHAnsi" w:eastAsiaTheme="majorEastAsia" w:hAnsiTheme="majorHAnsi" w:cstheme="majorBidi"/>
-          <w:color w:val="2E74B5" w:themeColor="accent1" w:themeShade="BF"/>
-          <w:sz w:val="32"/>
-          <w:szCs w:val="32"/>
-        </w:rPr>
-      </w:pPr>
-    </w:p>
-    <w:p>
-      <w:pPr>
-        <w:rPr>
-          <w:rFonts w:asciiTheme="majorHAnsi" w:eastAsiaTheme="majorEastAsia" w:hAnsiTheme="majorHAnsi" w:cstheme="majorBidi"/>
-          <w:color w:val="2E74B5" w:themeColor="accent1" w:themeShade="BF"/>
-          <w:sz w:val="32"/>
-          <w:szCs w:val="32"/>
-        </w:rPr>
-      </w:pPr>
-    </w:p>
     <w:p>
       <w:pPr>
         <w:pStyle w:val="Ttulo1"/>
       </w:pPr>
       <w:r>
         <w:lastRenderedPageBreak/>
-        <w:t xml:space="preserve">Mostrar todos los registros del cliente </w:t>
+        <w:t>Eliminar</w:t>
+      </w:r>
+      <w:bookmarkStart w:id="0" w:name="_GoBack"/>
+      <w:bookmarkEnd w:id="0"/>
+      <w:r>
+        <w:t xml:space="preserve"> productos del cliente </w:t>
       </w:r>
     </w:p>
     <w:p>
@@ -1588,32 +1398,48 @@
       </w:r>
       <w:r>
         <w:rPr>
-          <w:rFonts w:ascii="Segoe UI" w:hAnsi="Segoe UI" w:cs="Segoe UI"/>
-          <w:color w:val="212121"/>
-          <w:sz w:val="18"/>
-          <w:szCs w:val="18"/>
-          <w:shd w:val="clear" w:color="auto" w:fill="FFFFFF"/>
+          <w:sz w:val="24"/>
         </w:rPr>
         <w:t xml:space="preserve"> </w:t>
       </w:r>
-      <w:hyperlink r:id="rId15" w:history="1">
+      <w:hyperlink r:id="rId14" w:history="1">
         <w:r>
           <w:rPr>
             <w:rStyle w:val="Hipervnculo"/>
             <w:rFonts w:ascii="Segoe UI" w:hAnsi="Segoe UI" w:cs="Segoe UI"/>
-            <w:sz w:val="18"/>
+            <w:sz w:val="20"/>
             <w:szCs w:val="18"/>
             <w:shd w:val="clear" w:color="auto" w:fill="FFFFFF"/>
           </w:rPr>
-          <w:t>http://localhost:8080/CRUDCilentesCarrito/clientes/allshow</w:t>
+          <w:t>http://localhost:9091/miempresa/</w:t>
+        </w:r>
+        <w:r>
+          <w:rPr>
+            <w:rStyle w:val="Hipervnculo"/>
+            <w:rFonts w:ascii="Segoe UI" w:hAnsi="Segoe UI" w:cs="Segoe UI"/>
+            <w:sz w:val="20"/>
+            <w:szCs w:val="18"/>
+            <w:shd w:val="clear" w:color="auto" w:fill="FFFFFF"/>
+          </w:rPr>
+          <w:t>/clientes/rmvProducto/1/3</w:t>
         </w:r>
       </w:hyperlink>
     </w:p>
     <w:p>
-      <w:r>
-        <w:t xml:space="preserve">JSON: </w:t>
-      </w:r>
-    </w:p>
+      <w:pPr>
+        <w:rPr>
+          <w:rFonts w:ascii="Consolas" w:eastAsia="Times New Roman" w:hAnsi="Consolas" w:cs="Times New Roman"/>
+          <w:color w:val="D4D4D4"/>
+          <w:sz w:val="21"/>
+          <w:szCs w:val="21"/>
+          <w:lang w:eastAsia="es-MX"/>
+        </w:rPr>
+      </w:pPr>
+      <w:r>
+        <w:t>JSON:</w:t>
+      </w:r>
+    </w:p>
+    <w:p/>
     <w:p>
       <w:proofErr w:type="spellStart"/>
       <w:proofErr w:type="gramStart"/>
@@ -1702,13 +1528,86 @@
       </w:r>
       <w:proofErr w:type="gramStart"/>
       <w:r>
-        <w:t>:Get</w:t>
+        <w:t>:Put</w:t>
       </w:r>
       <w:proofErr w:type="spellEnd"/>
       <w:proofErr w:type="gramEnd"/>
     </w:p>
     <w:p>
       <w:r>
+        <w:t xml:space="preserve">Nota: </w:t>
+      </w:r>
+      <w:proofErr w:type="spellStart"/>
+      <w:r>
+        <w:rPr>
+          <w:rFonts w:ascii="Consolas" w:hAnsi="Consolas" w:cs="Consolas"/>
+          <w:color w:val="2A00FF"/>
+          <w:sz w:val="20"/>
+          <w:szCs w:val="20"/>
+          <w:shd w:val="clear" w:color="auto" w:fill="E8F2FE"/>
+        </w:rPr>
+        <w:t>rmvProducto</w:t>
+      </w:r>
+      <w:proofErr w:type="spellEnd"/>
+      <w:proofErr w:type="gramStart"/>
+      <w:r>
+        <w:rPr>
+          <w:rFonts w:ascii="Consolas" w:hAnsi="Consolas" w:cs="Consolas"/>
+          <w:color w:val="2A00FF"/>
+          <w:sz w:val="20"/>
+          <w:szCs w:val="20"/>
+          <w:shd w:val="clear" w:color="auto" w:fill="E8F2FE"/>
+        </w:rPr>
+        <w:t>/{</w:t>
+      </w:r>
+      <w:proofErr w:type="spellStart"/>
+      <w:proofErr w:type="gramEnd"/>
+      <w:r>
+        <w:rPr>
+          <w:rFonts w:ascii="Consolas" w:hAnsi="Consolas" w:cs="Consolas"/>
+          <w:color w:val="2A00FF"/>
+          <w:sz w:val="20"/>
+          <w:szCs w:val="20"/>
+          <w:shd w:val="clear" w:color="auto" w:fill="E8F2FE"/>
+        </w:rPr>
+        <w:t>idcliente</w:t>
+      </w:r>
+      <w:proofErr w:type="spellEnd"/>
+      <w:r>
+        <w:rPr>
+          <w:rFonts w:ascii="Consolas" w:hAnsi="Consolas" w:cs="Consolas"/>
+          <w:color w:val="2A00FF"/>
+          <w:sz w:val="20"/>
+          <w:szCs w:val="20"/>
+          <w:shd w:val="clear" w:color="auto" w:fill="E8F2FE"/>
+        </w:rPr>
+        <w:t>}/{</w:t>
+      </w:r>
+      <w:proofErr w:type="spellStart"/>
+      <w:r>
+        <w:rPr>
+          <w:rFonts w:ascii="Consolas" w:hAnsi="Consolas" w:cs="Consolas"/>
+          <w:color w:val="2A00FF"/>
+          <w:sz w:val="20"/>
+          <w:szCs w:val="20"/>
+          <w:shd w:val="clear" w:color="auto" w:fill="E8F2FE"/>
+        </w:rPr>
+        <w:t>idproducto</w:t>
+      </w:r>
+      <w:proofErr w:type="spellEnd"/>
+      <w:r>
+        <w:rPr>
+          <w:rFonts w:ascii="Consolas" w:hAnsi="Consolas" w:cs="Consolas"/>
+          <w:color w:val="2A00FF"/>
+          <w:sz w:val="20"/>
+          <w:szCs w:val="20"/>
+          <w:shd w:val="clear" w:color="auto" w:fill="E8F2FE"/>
+        </w:rPr>
+        <w:t>}</w:t>
+      </w:r>
+    </w:p>
+    <w:p>
+      <w:r>
         <w:t>Resultado de la prueba</w:t>
       </w:r>
     </w:p>
@@ -1719,10 +1618,10 @@
           <w:lang w:eastAsia="es-MX"/>
         </w:rPr>
         <w:drawing>
-          <wp:inline distT="0" distB="0" distL="0" distR="0" wp14:anchorId="58AD16A8" wp14:editId="4FD48F91">
-            <wp:extent cx="5612130" cy="3906520"/>
+          <wp:inline distT="0" distB="0" distL="0" distR="0" wp14:anchorId="08F48B4E" wp14:editId="06C54135">
+            <wp:extent cx="5612130" cy="4104005"/>
             <wp:effectExtent l="0" t="0" r="7620" b="0"/>
-            <wp:docPr id="16" name="Imagen 16"/>
+            <wp:docPr id="8" name="Imagen 8"/>
             <wp:cNvGraphicFramePr>
               <a:graphicFrameLocks xmlns:a="http://schemas.openxmlformats.org/drawingml/2006/main" noChangeAspect="1"/>
             </wp:cNvGraphicFramePr>
@@ -1734,7 +1633,7 @@
                     <pic:cNvPicPr/>
                   </pic:nvPicPr>
                   <pic:blipFill>
-                    <a:blip r:embed="rId16"/>
+                    <a:blip r:embed="rId15"/>
                     <a:stretch>
                       <a:fillRect/>
                     </a:stretch>
@@ -1742,7 +1641,7 @@
                   <pic:spPr>
                     <a:xfrm>
                       <a:off x="0" y="0"/>
-                      <a:ext cx="5612130" cy="3906520"/>
+                      <a:ext cx="5612130" cy="4104005"/>
                     </a:xfrm>
                     <a:prstGeom prst="rect">
                       <a:avLst/>
@@ -1760,42 +1659,63 @@
     <w:p/>
     <w:p/>
     <w:p/>
-    <w:p/>
-    <w:p/>
-    <w:p/>
-    <w:p/>
     <w:p>
       <w:pPr>
         <w:pStyle w:val="Ttulo1"/>
       </w:pPr>
-      <w:bookmarkStart w:id="0" w:name="_GoBack"/>
       <w:r>
         <w:lastRenderedPageBreak/>
-        <w:t xml:space="preserve">Mostrar todos los registros de Productos </w:t>
-      </w:r>
-    </w:p>
-    <w:bookmarkEnd w:id="0"/>
-    <w:p>
-      <w:pPr>
-        <w:rPr>
-          <w:rFonts w:ascii="Segoe UI" w:hAnsi="Segoe UI" w:cs="Segoe UI"/>
-          <w:color w:val="212121"/>
-          <w:sz w:val="18"/>
-          <w:szCs w:val="18"/>
-          <w:shd w:val="clear" w:color="auto" w:fill="FFFFFF"/>
-        </w:rPr>
-      </w:pPr>
-      <w:r>
-        <w:t>URL:</w:t>
-      </w:r>
-      <w:r>
-        <w:rPr>
-          <w:rFonts w:ascii="Segoe UI" w:hAnsi="Segoe UI" w:cs="Segoe UI"/>
-          <w:color w:val="212121"/>
-          <w:sz w:val="18"/>
-          <w:szCs w:val="18"/>
-          <w:shd w:val="clear" w:color="auto" w:fill="FFFFFF"/>
-        </w:rPr>
+        <w:t>Eliminar</w:t>
+      </w:r>
+    </w:p>
+    <w:p>
+      <w:r>
+        <w:t xml:space="preserve">URL: </w:t>
+      </w:r>
+      <w:hyperlink r:id="rId16" w:history="1">
+        <w:r>
+          <w:rPr>
+            <w:rStyle w:val="Hipervnculo"/>
+            <w:rFonts w:ascii="Segoe UI" w:hAnsi="Segoe UI" w:cs="Segoe UI"/>
+            <w:sz w:val="18"/>
+            <w:szCs w:val="18"/>
+            <w:shd w:val="clear" w:color="auto" w:fill="FFFFFF"/>
+          </w:rPr>
+          <w:t>http://localhost:9091/miempresa/</w:t>
+        </w:r>
+        <w:r>
+          <w:rPr>
+            <w:rStyle w:val="Hipervnculo"/>
+            <w:rFonts w:ascii="Segoe UI" w:hAnsi="Segoe UI" w:cs="Segoe UI"/>
+            <w:sz w:val="18"/>
+            <w:szCs w:val="18"/>
+            <w:shd w:val="clear" w:color="auto" w:fill="FFFFFF"/>
+          </w:rPr>
+          <w:t>/clientes/delete/1</w:t>
+        </w:r>
+      </w:hyperlink>
+    </w:p>
+    <w:p>
+      <w:proofErr w:type="spellStart"/>
+      <w:proofErr w:type="gramStart"/>
+      <w:r>
+        <w:t>json</w:t>
+      </w:r>
+      <w:proofErr w:type="spellEnd"/>
+      <w:proofErr w:type="gramEnd"/>
+    </w:p>
+    <w:p>
+      <w:proofErr w:type="spellStart"/>
+      <w:proofErr w:type="gramStart"/>
+      <w:r>
+        <w:t>Header</w:t>
+      </w:r>
+      <w:proofErr w:type="spellEnd"/>
+      <w:r>
+        <w:t xml:space="preserve"> :</w:t>
+      </w:r>
+      <w:proofErr w:type="gramEnd"/>
+      <w:r>
         <w:t xml:space="preserve"> </w:t>
       </w:r>
       <w:r>
@@ -1806,106 +1726,82 @@
           <w:szCs w:val="18"/>
           <w:shd w:val="clear" w:color="auto" w:fill="FFFFFF"/>
         </w:rPr>
-        <w:t>http://localhost:8080/CRUDCilentesCarrito/clientes/showProductos</w:t>
-      </w:r>
-    </w:p>
-    <w:p>
-      <w:r>
-        <w:t xml:space="preserve">JSON: </w:t>
-      </w:r>
-    </w:p>
-    <w:p>
-      <w:proofErr w:type="spellStart"/>
+        <w:t>Content-</w:t>
+      </w:r>
+      <w:proofErr w:type="spellStart"/>
+      <w:r>
+        <w:rPr>
+          <w:rFonts w:ascii="Segoe UI" w:hAnsi="Segoe UI" w:cs="Segoe UI"/>
+          <w:color w:val="212121"/>
+          <w:sz w:val="18"/>
+          <w:szCs w:val="18"/>
+          <w:shd w:val="clear" w:color="auto" w:fill="FFFFFF"/>
+        </w:rPr>
+        <w:t>Type</w:t>
+      </w:r>
+      <w:proofErr w:type="spellEnd"/>
+      <w:r>
+        <w:rPr>
+          <w:rFonts w:ascii="Segoe UI" w:hAnsi="Segoe UI" w:cs="Segoe UI"/>
+          <w:color w:val="212121"/>
+          <w:sz w:val="18"/>
+          <w:szCs w:val="18"/>
+          <w:shd w:val="clear" w:color="auto" w:fill="FFFFFF"/>
+        </w:rPr>
+        <w:t xml:space="preserve"> </w:t>
+      </w:r>
+      <w:proofErr w:type="spellStart"/>
+      <w:r>
+        <w:rPr>
+          <w:rFonts w:ascii="Segoe UI" w:hAnsi="Segoe UI" w:cs="Segoe UI"/>
+          <w:color w:val="212121"/>
+          <w:sz w:val="18"/>
+          <w:szCs w:val="18"/>
+          <w:shd w:val="clear" w:color="auto" w:fill="FFFFFF"/>
+        </w:rPr>
+        <w:t>application</w:t>
+      </w:r>
+      <w:proofErr w:type="spellEnd"/>
+      <w:r>
+        <w:rPr>
+          <w:rFonts w:ascii="Segoe UI" w:hAnsi="Segoe UI" w:cs="Segoe UI"/>
+          <w:color w:val="212121"/>
+          <w:sz w:val="18"/>
+          <w:szCs w:val="18"/>
+          <w:shd w:val="clear" w:color="auto" w:fill="FFFFFF"/>
+        </w:rPr>
+        <w:t>/</w:t>
+      </w:r>
+      <w:proofErr w:type="spellStart"/>
+      <w:r>
+        <w:rPr>
+          <w:rFonts w:ascii="Segoe UI" w:hAnsi="Segoe UI" w:cs="Segoe UI"/>
+          <w:color w:val="212121"/>
+          <w:sz w:val="18"/>
+          <w:szCs w:val="18"/>
+          <w:shd w:val="clear" w:color="auto" w:fill="FFFFFF"/>
+        </w:rPr>
+        <w:t>json</w:t>
+      </w:r>
+      <w:proofErr w:type="spellEnd"/>
+    </w:p>
+    <w:p>
+      <w:proofErr w:type="spellStart"/>
+      <w:r>
+        <w:t>Método</w:t>
+      </w:r>
       <w:proofErr w:type="gramStart"/>
       <w:r>
-        <w:t>Header</w:t>
-      </w:r>
-      <w:proofErr w:type="spellEnd"/>
-      <w:r>
-        <w:t xml:space="preserve"> :</w:t>
-      </w:r>
+        <w:t>:</w:t>
+      </w:r>
+      <w:r>
+        <w:t>Delete</w:t>
+      </w:r>
+      <w:proofErr w:type="spellEnd"/>
       <w:proofErr w:type="gramEnd"/>
       <w:r>
         <w:t xml:space="preserve"> </w:t>
       </w:r>
-      <w:r>
-        <w:rPr>
-          <w:rFonts w:ascii="Segoe UI" w:hAnsi="Segoe UI" w:cs="Segoe UI"/>
-          <w:color w:val="212121"/>
-          <w:sz w:val="18"/>
-          <w:szCs w:val="18"/>
-          <w:shd w:val="clear" w:color="auto" w:fill="FFFFFF"/>
-        </w:rPr>
-        <w:t>Content-</w:t>
-      </w:r>
-      <w:proofErr w:type="spellStart"/>
-      <w:r>
-        <w:rPr>
-          <w:rFonts w:ascii="Segoe UI" w:hAnsi="Segoe UI" w:cs="Segoe UI"/>
-          <w:color w:val="212121"/>
-          <w:sz w:val="18"/>
-          <w:szCs w:val="18"/>
-          <w:shd w:val="clear" w:color="auto" w:fill="FFFFFF"/>
-        </w:rPr>
-        <w:t>Type</w:t>
-      </w:r>
-      <w:proofErr w:type="spellEnd"/>
-      <w:r>
-        <w:rPr>
-          <w:rFonts w:ascii="Segoe UI" w:hAnsi="Segoe UI" w:cs="Segoe UI"/>
-          <w:color w:val="212121"/>
-          <w:sz w:val="18"/>
-          <w:szCs w:val="18"/>
-          <w:shd w:val="clear" w:color="auto" w:fill="FFFFFF"/>
-        </w:rPr>
-        <w:t xml:space="preserve"> </w:t>
-      </w:r>
-      <w:proofErr w:type="spellStart"/>
-      <w:r>
-        <w:rPr>
-          <w:rFonts w:ascii="Segoe UI" w:hAnsi="Segoe UI" w:cs="Segoe UI"/>
-          <w:color w:val="212121"/>
-          <w:sz w:val="18"/>
-          <w:szCs w:val="18"/>
-          <w:shd w:val="clear" w:color="auto" w:fill="FFFFFF"/>
-        </w:rPr>
-        <w:t>application</w:t>
-      </w:r>
-      <w:proofErr w:type="spellEnd"/>
-      <w:r>
-        <w:rPr>
-          <w:rFonts w:ascii="Segoe UI" w:hAnsi="Segoe UI" w:cs="Segoe UI"/>
-          <w:color w:val="212121"/>
-          <w:sz w:val="18"/>
-          <w:szCs w:val="18"/>
-          <w:shd w:val="clear" w:color="auto" w:fill="FFFFFF"/>
-        </w:rPr>
-        <w:t>/</w:t>
-      </w:r>
-      <w:proofErr w:type="spellStart"/>
-      <w:r>
-        <w:rPr>
-          <w:rFonts w:ascii="Segoe UI" w:hAnsi="Segoe UI" w:cs="Segoe UI"/>
-          <w:color w:val="212121"/>
-          <w:sz w:val="18"/>
-          <w:szCs w:val="18"/>
-          <w:shd w:val="clear" w:color="auto" w:fill="FFFFFF"/>
-        </w:rPr>
-        <w:t>json</w:t>
-      </w:r>
-      <w:proofErr w:type="spellEnd"/>
-    </w:p>
-    <w:p>
-      <w:proofErr w:type="spellStart"/>
-      <w:r>
-        <w:t>Método</w:t>
-      </w:r>
-      <w:proofErr w:type="gramStart"/>
-      <w:r>
-        <w:t>:Get</w:t>
-      </w:r>
-      <w:proofErr w:type="spellEnd"/>
-      <w:proofErr w:type="gramEnd"/>
     </w:p>
     <w:p>
       <w:r>
@@ -1920,10 +1816,10 @@
           <w:lang w:eastAsia="es-MX"/>
         </w:rPr>
         <w:drawing>
-          <wp:inline distT="0" distB="0" distL="0" distR="0" wp14:anchorId="00DE16BF" wp14:editId="407BF658">
-            <wp:extent cx="5612130" cy="3843020"/>
-            <wp:effectExtent l="0" t="0" r="7620" b="5080"/>
-            <wp:docPr id="17" name="Imagen 17"/>
+          <wp:inline distT="0" distB="0" distL="0" distR="0" wp14:anchorId="68BFA133" wp14:editId="070D09EA">
+            <wp:extent cx="5612130" cy="4191635"/>
+            <wp:effectExtent l="0" t="0" r="7620" b="0"/>
+            <wp:docPr id="13" name="Imagen 13"/>
             <wp:cNvGraphicFramePr>
               <a:graphicFrameLocks xmlns:a="http://schemas.openxmlformats.org/drawingml/2006/main" noChangeAspect="1"/>
             </wp:cNvGraphicFramePr>
@@ -1943,11 +1839,700 @@
                   <pic:spPr>
                     <a:xfrm>
                       <a:off x="0" y="0"/>
-                      <a:ext cx="5612130" cy="3843020"/>
+                      <a:ext cx="5612130" cy="4191635"/>
                     </a:xfrm>
                     <a:prstGeom prst="rect">
                       <a:avLst/>
                     </a:prstGeom>
+                  </pic:spPr>
+                </pic:pic>
+              </a:graphicData>
+            </a:graphic>
+          </wp:inline>
+        </w:drawing>
+      </w:r>
+    </w:p>
+    <w:p/>
+    <w:p/>
+    <w:p/>
+    <w:p/>
+    <w:p/>
+    <w:p/>
+    <w:p>
+      <w:pPr>
+        <w:pStyle w:val="Ttulo1"/>
+      </w:pPr>
+      <w:r>
+        <w:lastRenderedPageBreak/>
+        <w:t>Buscar</w:t>
+      </w:r>
+    </w:p>
+    <w:p>
+      <w:pPr>
+        <w:rPr>
+          <w:rFonts w:ascii="Segoe UI" w:hAnsi="Segoe UI" w:cs="Segoe UI"/>
+          <w:color w:val="212121"/>
+          <w:sz w:val="18"/>
+          <w:szCs w:val="18"/>
+          <w:shd w:val="clear" w:color="auto" w:fill="FFFFFF"/>
+        </w:rPr>
+      </w:pPr>
+      <w:r>
+        <w:t xml:space="preserve">URL: </w:t>
+      </w:r>
+      <w:hyperlink r:id="rId18" w:history="1">
+        <w:r>
+          <w:rPr>
+            <w:rStyle w:val="Hipervnculo"/>
+            <w:rFonts w:ascii="Segoe UI" w:hAnsi="Segoe UI" w:cs="Segoe UI"/>
+            <w:sz w:val="18"/>
+            <w:szCs w:val="18"/>
+            <w:shd w:val="clear" w:color="auto" w:fill="FFFFFF"/>
+          </w:rPr>
+          <w:t>http://localhost:9091/miempresa/</w:t>
+        </w:r>
+        <w:r>
+          <w:rPr>
+            <w:rStyle w:val="Hipervnculo"/>
+            <w:rFonts w:ascii="Segoe UI" w:hAnsi="Segoe UI" w:cs="Segoe UI"/>
+            <w:sz w:val="18"/>
+            <w:szCs w:val="18"/>
+            <w:shd w:val="clear" w:color="auto" w:fill="FFFFFF"/>
+          </w:rPr>
+          <w:t>/clientes/search/2</w:t>
+        </w:r>
+      </w:hyperlink>
+    </w:p>
+    <w:p>
+      <w:r>
+        <w:t>JSON:</w:t>
+      </w:r>
+      <w:r>
+        <w:t xml:space="preserve"> </w:t>
+      </w:r>
+    </w:p>
+    <w:p>
+      <w:proofErr w:type="spellStart"/>
+      <w:proofErr w:type="gramStart"/>
+      <w:r>
+        <w:t>Header</w:t>
+      </w:r>
+      <w:proofErr w:type="spellEnd"/>
+      <w:r>
+        <w:t xml:space="preserve"> :</w:t>
+      </w:r>
+      <w:proofErr w:type="gramEnd"/>
+      <w:r>
+        <w:t xml:space="preserve"> </w:t>
+      </w:r>
+      <w:r>
+        <w:rPr>
+          <w:rFonts w:ascii="Segoe UI" w:hAnsi="Segoe UI" w:cs="Segoe UI"/>
+          <w:color w:val="212121"/>
+          <w:sz w:val="18"/>
+          <w:szCs w:val="18"/>
+          <w:shd w:val="clear" w:color="auto" w:fill="FFFFFF"/>
+        </w:rPr>
+        <w:t>Content-</w:t>
+      </w:r>
+      <w:proofErr w:type="spellStart"/>
+      <w:r>
+        <w:rPr>
+          <w:rFonts w:ascii="Segoe UI" w:hAnsi="Segoe UI" w:cs="Segoe UI"/>
+          <w:color w:val="212121"/>
+          <w:sz w:val="18"/>
+          <w:szCs w:val="18"/>
+          <w:shd w:val="clear" w:color="auto" w:fill="FFFFFF"/>
+        </w:rPr>
+        <w:t>Type</w:t>
+      </w:r>
+      <w:proofErr w:type="spellEnd"/>
+      <w:r>
+        <w:rPr>
+          <w:rFonts w:ascii="Segoe UI" w:hAnsi="Segoe UI" w:cs="Segoe UI"/>
+          <w:color w:val="212121"/>
+          <w:sz w:val="18"/>
+          <w:szCs w:val="18"/>
+          <w:shd w:val="clear" w:color="auto" w:fill="FFFFFF"/>
+        </w:rPr>
+        <w:t xml:space="preserve"> </w:t>
+      </w:r>
+      <w:proofErr w:type="spellStart"/>
+      <w:r>
+        <w:rPr>
+          <w:rFonts w:ascii="Segoe UI" w:hAnsi="Segoe UI" w:cs="Segoe UI"/>
+          <w:color w:val="212121"/>
+          <w:sz w:val="18"/>
+          <w:szCs w:val="18"/>
+          <w:shd w:val="clear" w:color="auto" w:fill="FFFFFF"/>
+        </w:rPr>
+        <w:t>application</w:t>
+      </w:r>
+      <w:proofErr w:type="spellEnd"/>
+      <w:r>
+        <w:rPr>
+          <w:rFonts w:ascii="Segoe UI" w:hAnsi="Segoe UI" w:cs="Segoe UI"/>
+          <w:color w:val="212121"/>
+          <w:sz w:val="18"/>
+          <w:szCs w:val="18"/>
+          <w:shd w:val="clear" w:color="auto" w:fill="FFFFFF"/>
+        </w:rPr>
+        <w:t>/</w:t>
+      </w:r>
+      <w:proofErr w:type="spellStart"/>
+      <w:r>
+        <w:rPr>
+          <w:rFonts w:ascii="Segoe UI" w:hAnsi="Segoe UI" w:cs="Segoe UI"/>
+          <w:color w:val="212121"/>
+          <w:sz w:val="18"/>
+          <w:szCs w:val="18"/>
+          <w:shd w:val="clear" w:color="auto" w:fill="FFFFFF"/>
+        </w:rPr>
+        <w:t>json</w:t>
+      </w:r>
+      <w:proofErr w:type="spellEnd"/>
+    </w:p>
+    <w:p>
+      <w:proofErr w:type="spellStart"/>
+      <w:r>
+        <w:t>Método</w:t>
+      </w:r>
+      <w:proofErr w:type="gramStart"/>
+      <w:r>
+        <w:t>:Get</w:t>
+      </w:r>
+      <w:proofErr w:type="spellEnd"/>
+      <w:proofErr w:type="gramEnd"/>
+    </w:p>
+    <w:p>
+      <w:r>
+        <w:t>Resultado de la prueba</w:t>
+      </w:r>
+    </w:p>
+    <w:p>
+      <w:pPr>
+        <w:pStyle w:val="Ttulo1"/>
+      </w:pPr>
+      <w:r>
+        <w:rPr>
+          <w:noProof/>
+          <w:lang w:eastAsia="es-MX"/>
+        </w:rPr>
+        <w:drawing>
+          <wp:inline distT="0" distB="0" distL="0" distR="0" wp14:anchorId="067D2545" wp14:editId="461E04A7">
+            <wp:extent cx="5612130" cy="3255645"/>
+            <wp:effectExtent l="0" t="0" r="7620" b="1905"/>
+            <wp:docPr id="15" name="Imagen 15"/>
+            <wp:cNvGraphicFramePr>
+              <a:graphicFrameLocks xmlns:a="http://schemas.openxmlformats.org/drawingml/2006/main" noChangeAspect="1"/>
+            </wp:cNvGraphicFramePr>
+            <a:graphic xmlns:a="http://schemas.openxmlformats.org/drawingml/2006/main">
+              <a:graphicData uri="http://schemas.openxmlformats.org/drawingml/2006/picture">
+                <pic:pic xmlns:pic="http://schemas.openxmlformats.org/drawingml/2006/picture">
+                  <pic:nvPicPr>
+                    <pic:cNvPr id="1" name=""/>
+                    <pic:cNvPicPr/>
+                  </pic:nvPicPr>
+                  <pic:blipFill rotWithShape="1">
+                    <a:blip r:embed="rId19"/>
+                    <a:srcRect t="15910"/>
+                    <a:stretch/>
+                  </pic:blipFill>
+                  <pic:spPr bwMode="auto">
+                    <a:xfrm>
+                      <a:off x="0" y="0"/>
+                      <a:ext cx="5612130" cy="3255645"/>
+                    </a:xfrm>
+                    <a:prstGeom prst="rect">
+                      <a:avLst/>
+                    </a:prstGeom>
+                    <a:ln>
+                      <a:noFill/>
+                    </a:ln>
+                    <a:extLst>
+                      <a:ext uri="{53640926-AAD7-44D8-BBD7-CCE9431645EC}">
+                        <a14:shadowObscured xmlns:a14="http://schemas.microsoft.com/office/drawing/2010/main"/>
+                      </a:ext>
+                    </a:extLst>
+                  </pic:spPr>
+                </pic:pic>
+              </a:graphicData>
+            </a:graphic>
+          </wp:inline>
+        </w:drawing>
+      </w:r>
+    </w:p>
+    <w:p/>
+    <w:p/>
+    <w:p/>
+    <w:p/>
+    <w:p>
+      <w:pPr>
+        <w:rPr>
+          <w:rFonts w:asciiTheme="majorHAnsi" w:eastAsiaTheme="majorEastAsia" w:hAnsiTheme="majorHAnsi" w:cstheme="majorBidi"/>
+          <w:color w:val="2E74B5" w:themeColor="accent1" w:themeShade="BF"/>
+          <w:sz w:val="32"/>
+          <w:szCs w:val="32"/>
+        </w:rPr>
+      </w:pPr>
+    </w:p>
+    <w:p>
+      <w:pPr>
+        <w:rPr>
+          <w:rFonts w:asciiTheme="majorHAnsi" w:eastAsiaTheme="majorEastAsia" w:hAnsiTheme="majorHAnsi" w:cstheme="majorBidi"/>
+          <w:color w:val="2E74B5" w:themeColor="accent1" w:themeShade="BF"/>
+          <w:sz w:val="32"/>
+          <w:szCs w:val="32"/>
+        </w:rPr>
+      </w:pPr>
+    </w:p>
+    <w:p>
+      <w:pPr>
+        <w:rPr>
+          <w:rFonts w:asciiTheme="majorHAnsi" w:eastAsiaTheme="majorEastAsia" w:hAnsiTheme="majorHAnsi" w:cstheme="majorBidi"/>
+          <w:color w:val="2E74B5" w:themeColor="accent1" w:themeShade="BF"/>
+          <w:sz w:val="32"/>
+          <w:szCs w:val="32"/>
+        </w:rPr>
+      </w:pPr>
+    </w:p>
+    <w:p>
+      <w:pPr>
+        <w:rPr>
+          <w:rFonts w:asciiTheme="majorHAnsi" w:eastAsiaTheme="majorEastAsia" w:hAnsiTheme="majorHAnsi" w:cstheme="majorBidi"/>
+          <w:color w:val="2E74B5" w:themeColor="accent1" w:themeShade="BF"/>
+          <w:sz w:val="32"/>
+          <w:szCs w:val="32"/>
+        </w:rPr>
+      </w:pPr>
+    </w:p>
+    <w:p>
+      <w:pPr>
+        <w:rPr>
+          <w:rFonts w:asciiTheme="majorHAnsi" w:eastAsiaTheme="majorEastAsia" w:hAnsiTheme="majorHAnsi" w:cstheme="majorBidi"/>
+          <w:color w:val="2E74B5" w:themeColor="accent1" w:themeShade="BF"/>
+          <w:sz w:val="32"/>
+          <w:szCs w:val="32"/>
+        </w:rPr>
+      </w:pPr>
+    </w:p>
+    <w:p>
+      <w:pPr>
+        <w:pStyle w:val="Ttulo1"/>
+      </w:pPr>
+      <w:r>
+        <w:lastRenderedPageBreak/>
+        <w:t xml:space="preserve">Mostrar todos los registros del cliente </w:t>
+      </w:r>
+    </w:p>
+    <w:p>
+      <w:pPr>
+        <w:rPr>
+          <w:rFonts w:ascii="Segoe UI" w:hAnsi="Segoe UI" w:cs="Segoe UI"/>
+          <w:color w:val="212121"/>
+          <w:sz w:val="18"/>
+          <w:szCs w:val="18"/>
+          <w:shd w:val="clear" w:color="auto" w:fill="FFFFFF"/>
+        </w:rPr>
+      </w:pPr>
+      <w:r>
+        <w:t>URL:</w:t>
+      </w:r>
+      <w:r>
+        <w:rPr>
+          <w:rFonts w:ascii="Segoe UI" w:hAnsi="Segoe UI" w:cs="Segoe UI"/>
+          <w:color w:val="212121"/>
+          <w:sz w:val="18"/>
+          <w:szCs w:val="18"/>
+          <w:shd w:val="clear" w:color="auto" w:fill="FFFFFF"/>
+        </w:rPr>
+        <w:t xml:space="preserve"> </w:t>
+      </w:r>
+      <w:hyperlink r:id="rId20" w:history="1">
+        <w:r>
+          <w:rPr>
+            <w:rStyle w:val="Hipervnculo"/>
+            <w:rFonts w:ascii="Segoe UI" w:hAnsi="Segoe UI" w:cs="Segoe UI"/>
+            <w:sz w:val="18"/>
+            <w:szCs w:val="18"/>
+            <w:shd w:val="clear" w:color="auto" w:fill="FFFFFF"/>
+          </w:rPr>
+          <w:t>http://localhost:9091/miempresa/</w:t>
+        </w:r>
+        <w:r>
+          <w:rPr>
+            <w:rStyle w:val="Hipervnculo"/>
+            <w:rFonts w:ascii="Segoe UI" w:hAnsi="Segoe UI" w:cs="Segoe UI"/>
+            <w:sz w:val="18"/>
+            <w:szCs w:val="18"/>
+            <w:shd w:val="clear" w:color="auto" w:fill="FFFFFF"/>
+          </w:rPr>
+          <w:t>/clientes/allshow</w:t>
+        </w:r>
+      </w:hyperlink>
+    </w:p>
+    <w:p>
+      <w:r>
+        <w:t xml:space="preserve">JSON: </w:t>
+      </w:r>
+    </w:p>
+    <w:p>
+      <w:proofErr w:type="spellStart"/>
+      <w:proofErr w:type="gramStart"/>
+      <w:r>
+        <w:t>Header</w:t>
+      </w:r>
+      <w:proofErr w:type="spellEnd"/>
+      <w:r>
+        <w:t xml:space="preserve"> :</w:t>
+      </w:r>
+      <w:proofErr w:type="gramEnd"/>
+      <w:r>
+        <w:t xml:space="preserve"> </w:t>
+      </w:r>
+      <w:r>
+        <w:rPr>
+          <w:rFonts w:ascii="Segoe UI" w:hAnsi="Segoe UI" w:cs="Segoe UI"/>
+          <w:color w:val="212121"/>
+          <w:sz w:val="18"/>
+          <w:szCs w:val="18"/>
+          <w:shd w:val="clear" w:color="auto" w:fill="FFFFFF"/>
+        </w:rPr>
+        <w:t>Content-</w:t>
+      </w:r>
+      <w:proofErr w:type="spellStart"/>
+      <w:r>
+        <w:rPr>
+          <w:rFonts w:ascii="Segoe UI" w:hAnsi="Segoe UI" w:cs="Segoe UI"/>
+          <w:color w:val="212121"/>
+          <w:sz w:val="18"/>
+          <w:szCs w:val="18"/>
+          <w:shd w:val="clear" w:color="auto" w:fill="FFFFFF"/>
+        </w:rPr>
+        <w:t>Type</w:t>
+      </w:r>
+      <w:proofErr w:type="spellEnd"/>
+      <w:r>
+        <w:rPr>
+          <w:rFonts w:ascii="Segoe UI" w:hAnsi="Segoe UI" w:cs="Segoe UI"/>
+          <w:color w:val="212121"/>
+          <w:sz w:val="18"/>
+          <w:szCs w:val="18"/>
+          <w:shd w:val="clear" w:color="auto" w:fill="FFFFFF"/>
+        </w:rPr>
+        <w:t xml:space="preserve"> </w:t>
+      </w:r>
+      <w:proofErr w:type="spellStart"/>
+      <w:r>
+        <w:rPr>
+          <w:rFonts w:ascii="Segoe UI" w:hAnsi="Segoe UI" w:cs="Segoe UI"/>
+          <w:color w:val="212121"/>
+          <w:sz w:val="18"/>
+          <w:szCs w:val="18"/>
+          <w:shd w:val="clear" w:color="auto" w:fill="FFFFFF"/>
+        </w:rPr>
+        <w:t>application</w:t>
+      </w:r>
+      <w:proofErr w:type="spellEnd"/>
+      <w:r>
+        <w:rPr>
+          <w:rFonts w:ascii="Segoe UI" w:hAnsi="Segoe UI" w:cs="Segoe UI"/>
+          <w:color w:val="212121"/>
+          <w:sz w:val="18"/>
+          <w:szCs w:val="18"/>
+          <w:shd w:val="clear" w:color="auto" w:fill="FFFFFF"/>
+        </w:rPr>
+        <w:t>/</w:t>
+      </w:r>
+      <w:proofErr w:type="spellStart"/>
+      <w:r>
+        <w:rPr>
+          <w:rFonts w:ascii="Segoe UI" w:hAnsi="Segoe UI" w:cs="Segoe UI"/>
+          <w:color w:val="212121"/>
+          <w:sz w:val="18"/>
+          <w:szCs w:val="18"/>
+          <w:shd w:val="clear" w:color="auto" w:fill="FFFFFF"/>
+        </w:rPr>
+        <w:t>json</w:t>
+      </w:r>
+      <w:proofErr w:type="spellEnd"/>
+    </w:p>
+    <w:p>
+      <w:proofErr w:type="spellStart"/>
+      <w:r>
+        <w:t>Método</w:t>
+      </w:r>
+      <w:proofErr w:type="gramStart"/>
+      <w:r>
+        <w:t>:Get</w:t>
+      </w:r>
+      <w:proofErr w:type="spellEnd"/>
+      <w:proofErr w:type="gramEnd"/>
+    </w:p>
+    <w:p>
+      <w:r>
+        <w:t>Resultado de la prueba</w:t>
+      </w:r>
+    </w:p>
+    <w:p>
+      <w:r>
+        <w:rPr>
+          <w:noProof/>
+          <w:lang w:eastAsia="es-MX"/>
+        </w:rPr>
+        <w:drawing>
+          <wp:inline distT="0" distB="0" distL="0" distR="0" wp14:anchorId="58AD16A8" wp14:editId="4FD48F91">
+            <wp:extent cx="5612130" cy="3277870"/>
+            <wp:effectExtent l="0" t="0" r="7620" b="0"/>
+            <wp:docPr id="16" name="Imagen 16"/>
+            <wp:cNvGraphicFramePr>
+              <a:graphicFrameLocks xmlns:a="http://schemas.openxmlformats.org/drawingml/2006/main" noChangeAspect="1"/>
+            </wp:cNvGraphicFramePr>
+            <a:graphic xmlns:a="http://schemas.openxmlformats.org/drawingml/2006/main">
+              <a:graphicData uri="http://schemas.openxmlformats.org/drawingml/2006/picture">
+                <pic:pic xmlns:pic="http://schemas.openxmlformats.org/drawingml/2006/picture">
+                  <pic:nvPicPr>
+                    <pic:cNvPr id="1" name=""/>
+                    <pic:cNvPicPr/>
+                  </pic:nvPicPr>
+                  <pic:blipFill rotWithShape="1">
+                    <a:blip r:embed="rId21"/>
+                    <a:srcRect t="16092"/>
+                    <a:stretch/>
+                  </pic:blipFill>
+                  <pic:spPr bwMode="auto">
+                    <a:xfrm>
+                      <a:off x="0" y="0"/>
+                      <a:ext cx="5612130" cy="3277870"/>
+                    </a:xfrm>
+                    <a:prstGeom prst="rect">
+                      <a:avLst/>
+                    </a:prstGeom>
+                    <a:ln>
+                      <a:noFill/>
+                    </a:ln>
+                    <a:extLst>
+                      <a:ext uri="{53640926-AAD7-44D8-BBD7-CCE9431645EC}">
+                        <a14:shadowObscured xmlns:a14="http://schemas.microsoft.com/office/drawing/2010/main"/>
+                      </a:ext>
+                    </a:extLst>
+                  </pic:spPr>
+                </pic:pic>
+              </a:graphicData>
+            </a:graphic>
+          </wp:inline>
+        </w:drawing>
+      </w:r>
+    </w:p>
+    <w:p/>
+    <w:p/>
+    <w:p/>
+    <w:p/>
+    <w:p/>
+    <w:p/>
+    <w:p/>
+    <w:p/>
+    <w:p/>
+    <w:p/>
+    <w:p>
+      <w:pPr>
+        <w:pStyle w:val="Ttulo1"/>
+      </w:pPr>
+      <w:r>
+        <w:lastRenderedPageBreak/>
+        <w:t xml:space="preserve">Mostrar todos los registros de Productos </w:t>
+      </w:r>
+    </w:p>
+    <w:p>
+      <w:pPr>
+        <w:rPr>
+          <w:rFonts w:ascii="Segoe UI" w:hAnsi="Segoe UI" w:cs="Segoe UI"/>
+          <w:color w:val="212121"/>
+          <w:sz w:val="18"/>
+          <w:szCs w:val="18"/>
+          <w:shd w:val="clear" w:color="auto" w:fill="FFFFFF"/>
+        </w:rPr>
+      </w:pPr>
+      <w:r>
+        <w:t>URL:</w:t>
+      </w:r>
+      <w:r>
+        <w:rPr>
+          <w:rFonts w:ascii="Segoe UI" w:hAnsi="Segoe UI" w:cs="Segoe UI"/>
+          <w:color w:val="212121"/>
+          <w:sz w:val="18"/>
+          <w:szCs w:val="18"/>
+          <w:shd w:val="clear" w:color="auto" w:fill="FFFFFF"/>
+        </w:rPr>
+        <w:t xml:space="preserve"> </w:t>
+      </w:r>
+      <w:r>
+        <w:rPr>
+          <w:rFonts w:ascii="Segoe UI" w:hAnsi="Segoe UI" w:cs="Segoe UI"/>
+          <w:color w:val="212121"/>
+          <w:sz w:val="18"/>
+          <w:szCs w:val="18"/>
+          <w:shd w:val="clear" w:color="auto" w:fill="FFFFFF"/>
+        </w:rPr>
+        <w:t>http://localhost:9091/miempresa/</w:t>
+      </w:r>
+      <w:r>
+        <w:rPr>
+          <w:rFonts w:ascii="Segoe UI" w:hAnsi="Segoe UI" w:cs="Segoe UI"/>
+          <w:color w:val="212121"/>
+          <w:sz w:val="18"/>
+          <w:szCs w:val="18"/>
+          <w:shd w:val="clear" w:color="auto" w:fill="FFFFFF"/>
+        </w:rPr>
+        <w:t>/clientes/showProductos</w:t>
+      </w:r>
+    </w:p>
+    <w:p>
+      <w:r>
+        <w:t xml:space="preserve">JSON: </w:t>
+      </w:r>
+    </w:p>
+    <w:p>
+      <w:proofErr w:type="spellStart"/>
+      <w:proofErr w:type="gramStart"/>
+      <w:r>
+        <w:t>Header</w:t>
+      </w:r>
+      <w:proofErr w:type="spellEnd"/>
+      <w:r>
+        <w:t xml:space="preserve"> :</w:t>
+      </w:r>
+      <w:proofErr w:type="gramEnd"/>
+      <w:r>
+        <w:t xml:space="preserve"> </w:t>
+      </w:r>
+      <w:r>
+        <w:rPr>
+          <w:rFonts w:ascii="Segoe UI" w:hAnsi="Segoe UI" w:cs="Segoe UI"/>
+          <w:color w:val="212121"/>
+          <w:sz w:val="18"/>
+          <w:szCs w:val="18"/>
+          <w:shd w:val="clear" w:color="auto" w:fill="FFFFFF"/>
+        </w:rPr>
+        <w:t>Content-</w:t>
+      </w:r>
+      <w:proofErr w:type="spellStart"/>
+      <w:r>
+        <w:rPr>
+          <w:rFonts w:ascii="Segoe UI" w:hAnsi="Segoe UI" w:cs="Segoe UI"/>
+          <w:color w:val="212121"/>
+          <w:sz w:val="18"/>
+          <w:szCs w:val="18"/>
+          <w:shd w:val="clear" w:color="auto" w:fill="FFFFFF"/>
+        </w:rPr>
+        <w:t>Type</w:t>
+      </w:r>
+      <w:proofErr w:type="spellEnd"/>
+      <w:r>
+        <w:rPr>
+          <w:rFonts w:ascii="Segoe UI" w:hAnsi="Segoe UI" w:cs="Segoe UI"/>
+          <w:color w:val="212121"/>
+          <w:sz w:val="18"/>
+          <w:szCs w:val="18"/>
+          <w:shd w:val="clear" w:color="auto" w:fill="FFFFFF"/>
+        </w:rPr>
+        <w:t xml:space="preserve"> </w:t>
+      </w:r>
+      <w:proofErr w:type="spellStart"/>
+      <w:r>
+        <w:rPr>
+          <w:rFonts w:ascii="Segoe UI" w:hAnsi="Segoe UI" w:cs="Segoe UI"/>
+          <w:color w:val="212121"/>
+          <w:sz w:val="18"/>
+          <w:szCs w:val="18"/>
+          <w:shd w:val="clear" w:color="auto" w:fill="FFFFFF"/>
+        </w:rPr>
+        <w:t>application</w:t>
+      </w:r>
+      <w:proofErr w:type="spellEnd"/>
+      <w:r>
+        <w:rPr>
+          <w:rFonts w:ascii="Segoe UI" w:hAnsi="Segoe UI" w:cs="Segoe UI"/>
+          <w:color w:val="212121"/>
+          <w:sz w:val="18"/>
+          <w:szCs w:val="18"/>
+          <w:shd w:val="clear" w:color="auto" w:fill="FFFFFF"/>
+        </w:rPr>
+        <w:t>/</w:t>
+      </w:r>
+      <w:proofErr w:type="spellStart"/>
+      <w:r>
+        <w:rPr>
+          <w:rFonts w:ascii="Segoe UI" w:hAnsi="Segoe UI" w:cs="Segoe UI"/>
+          <w:color w:val="212121"/>
+          <w:sz w:val="18"/>
+          <w:szCs w:val="18"/>
+          <w:shd w:val="clear" w:color="auto" w:fill="FFFFFF"/>
+        </w:rPr>
+        <w:t>json</w:t>
+      </w:r>
+      <w:proofErr w:type="spellEnd"/>
+    </w:p>
+    <w:p>
+      <w:proofErr w:type="spellStart"/>
+      <w:r>
+        <w:t>Método</w:t>
+      </w:r>
+      <w:proofErr w:type="gramStart"/>
+      <w:r>
+        <w:t>:Get</w:t>
+      </w:r>
+      <w:proofErr w:type="spellEnd"/>
+      <w:proofErr w:type="gramEnd"/>
+    </w:p>
+    <w:p>
+      <w:r>
+        <w:t>Resultado de la prueba</w:t>
+      </w:r>
+    </w:p>
+    <w:p/>
+    <w:p>
+      <w:r>
+        <w:rPr>
+          <w:noProof/>
+          <w:lang w:eastAsia="es-MX"/>
+        </w:rPr>
+        <w:drawing>
+          <wp:inline distT="0" distB="0" distL="0" distR="0" wp14:anchorId="00DE16BF" wp14:editId="407BF658">
+            <wp:extent cx="5612130" cy="3265170"/>
+            <wp:effectExtent l="0" t="0" r="7620" b="0"/>
+            <wp:docPr id="17" name="Imagen 17"/>
+            <wp:cNvGraphicFramePr>
+              <a:graphicFrameLocks xmlns:a="http://schemas.openxmlformats.org/drawingml/2006/main" noChangeAspect="1"/>
+            </wp:cNvGraphicFramePr>
+            <a:graphic xmlns:a="http://schemas.openxmlformats.org/drawingml/2006/main">
+              <a:graphicData uri="http://schemas.openxmlformats.org/drawingml/2006/picture">
+                <pic:pic xmlns:pic="http://schemas.openxmlformats.org/drawingml/2006/picture">
+                  <pic:nvPicPr>
+                    <pic:cNvPr id="1" name=""/>
+                    <pic:cNvPicPr/>
+                  </pic:nvPicPr>
+                  <pic:blipFill rotWithShape="1">
+                    <a:blip r:embed="rId22"/>
+                    <a:srcRect t="15593"/>
+                    <a:stretch/>
+                  </pic:blipFill>
+                  <pic:spPr bwMode="auto">
+                    <a:xfrm>
+                      <a:off x="0" y="0"/>
+                      <a:ext cx="5612130" cy="3265170"/>
+                    </a:xfrm>
+                    <a:prstGeom prst="rect">
+                      <a:avLst/>
+                    </a:prstGeom>
+                    <a:ln>
+                      <a:noFill/>
+                    </a:ln>
+                    <a:extLst>
+                      <a:ext uri="{53640926-AAD7-44D8-BBD7-CCE9431645EC}">
+                        <a14:shadowObscured xmlns:a14="http://schemas.microsoft.com/office/drawing/2010/main"/>
+                      </a:ext>
+                    </a:extLst>
                   </pic:spPr>
                 </pic:pic>
               </a:graphicData>
@@ -2384,7 +2969,6 @@
   <w:style w:type="character" w:default="1" w:styleId="Fuentedeprrafopredeter">
     <w:name w:val="Default Paragraph Font"/>
     <w:uiPriority w:val="1"/>
-    <w:semiHidden/>
     <w:unhideWhenUsed/>
   </w:style>
   <w:style w:type="table" w:default="1" w:styleId="Tablanormal">

</xml_diff>